<commit_message>
update with overview diag
Signed-off-by: DAVID ARNOLD <davearno@au1.ibm.com>
</commit_message>
<xml_diff>
--- a/doc/Developer Experience for ACE MQ Testing With RIT v1.0.docx
+++ b/doc/Developer Experience for ACE MQ Testing With RIT v1.0.docx
@@ -1145,7 +1145,7 @@
           <w:r>
             <w:fldChar w:fldCharType="separate"/>
           </w:r>
-          <w:hyperlink w:anchor="_Toc35516039" w:history="1">
+          <w:hyperlink w:anchor="_Toc35517466" w:history="1">
             <w:r>
               <w:rPr>
                 <w:rStyle w:val="Hyperlink"/>
@@ -1172,7 +1172,7 @@
                 <w:noProof/>
                 <w:webHidden/>
               </w:rPr>
-              <w:instrText xml:space="preserve"> PAGEREF _Toc35516039 \h </w:instrText>
+              <w:instrText xml:space="preserve"> PAGEREF _Toc35517466 \h </w:instrText>
             </w:r>
             <w:r>
               <w:rPr>
@@ -1215,13 +1215,13 @@
               <w:lang w:eastAsia="en-AU"/>
             </w:rPr>
           </w:pPr>
-          <w:hyperlink w:anchor="_Toc35516040" w:history="1">
+          <w:hyperlink w:anchor="_Toc35517467" w:history="1">
             <w:r>
               <w:rPr>
                 <w:rStyle w:val="Hyperlink"/>
                 <w:noProof/>
               </w:rPr>
-              <w:t>Importing RIT test project</w:t>
+              <w:t>Overview</w:t>
             </w:r>
             <w:r>
               <w:rPr>
@@ -1242,7 +1242,7 @@
                 <w:noProof/>
                 <w:webHidden/>
               </w:rPr>
-              <w:instrText xml:space="preserve"> PAGEREF _Toc35516040 \h </w:instrText>
+              <w:instrText xml:space="preserve"> PAGEREF _Toc35517467 \h </w:instrText>
             </w:r>
             <w:r>
               <w:rPr>
@@ -1285,13 +1285,13 @@
               <w:lang w:eastAsia="en-AU"/>
             </w:rPr>
           </w:pPr>
-          <w:hyperlink w:anchor="_Toc35516041" w:history="1">
+          <w:hyperlink w:anchor="_Toc35517468" w:history="1">
             <w:r>
               <w:rPr>
                 <w:rStyle w:val="Hyperlink"/>
                 <w:noProof/>
               </w:rPr>
-              <w:t>Navigation</w:t>
+              <w:t>Importing RIT test project</w:t>
             </w:r>
             <w:r>
               <w:rPr>
@@ -1312,7 +1312,7 @@
                 <w:noProof/>
                 <w:webHidden/>
               </w:rPr>
-              <w:instrText xml:space="preserve"> PAGEREF _Toc35516041 \h </w:instrText>
+              <w:instrText xml:space="preserve"> PAGEREF _Toc35517468 \h </w:instrText>
             </w:r>
             <w:r>
               <w:rPr>
@@ -1332,7 +1332,7 @@
                 <w:noProof/>
                 <w:webHidden/>
               </w:rPr>
-              <w:t>2</w:t>
+              <w:t>3</w:t>
             </w:r>
             <w:r>
               <w:rPr>
@@ -1355,13 +1355,13 @@
               <w:lang w:eastAsia="en-AU"/>
             </w:rPr>
           </w:pPr>
-          <w:hyperlink w:anchor="_Toc35516042" w:history="1">
+          <w:hyperlink w:anchor="_Toc35517469" w:history="1">
             <w:r>
               <w:rPr>
                 <w:rStyle w:val="Hyperlink"/>
                 <w:noProof/>
               </w:rPr>
-              <w:t>STUB</w:t>
+              <w:t>Navigation</w:t>
             </w:r>
             <w:r>
               <w:rPr>
@@ -1382,7 +1382,7 @@
                 <w:noProof/>
                 <w:webHidden/>
               </w:rPr>
-              <w:instrText xml:space="preserve"> PAGEREF _Toc35516042 \h </w:instrText>
+              <w:instrText xml:space="preserve"> PAGEREF _Toc35517469 \h </w:instrText>
             </w:r>
             <w:r>
               <w:rPr>
@@ -1402,7 +1402,7 @@
                 <w:noProof/>
                 <w:webHidden/>
               </w:rPr>
-              <w:t>8</w:t>
+              <w:t>3</w:t>
             </w:r>
             <w:r>
               <w:rPr>
@@ -1425,13 +1425,13 @@
               <w:lang w:eastAsia="en-AU"/>
             </w:rPr>
           </w:pPr>
-          <w:hyperlink w:anchor="_Toc35516043" w:history="1">
+          <w:hyperlink w:anchor="_Toc35517470" w:history="1">
             <w:r>
               <w:rPr>
                 <w:rStyle w:val="Hyperlink"/>
                 <w:noProof/>
               </w:rPr>
-              <w:t>Configuring MQ</w:t>
+              <w:t>STUB</w:t>
             </w:r>
             <w:r>
               <w:rPr>
@@ -1452,7 +1452,7 @@
                 <w:noProof/>
                 <w:webHidden/>
               </w:rPr>
-              <w:instrText xml:space="preserve"> PAGEREF _Toc35516043 \h </w:instrText>
+              <w:instrText xml:space="preserve"> PAGEREF _Toc35517470 \h </w:instrText>
             </w:r>
             <w:r>
               <w:rPr>
@@ -1472,7 +1472,7 @@
                 <w:noProof/>
                 <w:webHidden/>
               </w:rPr>
-              <w:t>13</w:t>
+              <w:t>9</w:t>
             </w:r>
             <w:r>
               <w:rPr>
@@ -1495,13 +1495,13 @@
               <w:lang w:eastAsia="en-AU"/>
             </w:rPr>
           </w:pPr>
-          <w:hyperlink w:anchor="_Toc35516044" w:history="1">
+          <w:hyperlink w:anchor="_Toc35517471" w:history="1">
             <w:r>
               <w:rPr>
                 <w:rStyle w:val="Hyperlink"/>
                 <w:noProof/>
               </w:rPr>
-              <w:t>Configuring HTTP</w:t>
+              <w:t>Configuring MQ</w:t>
             </w:r>
             <w:r>
               <w:rPr>
@@ -1522,7 +1522,7 @@
                 <w:noProof/>
                 <w:webHidden/>
               </w:rPr>
-              <w:instrText xml:space="preserve"> PAGEREF _Toc35516044 \h </w:instrText>
+              <w:instrText xml:space="preserve"> PAGEREF _Toc35517471 \h </w:instrText>
             </w:r>
             <w:r>
               <w:rPr>
@@ -1565,13 +1565,13 @@
               <w:lang w:eastAsia="en-AU"/>
             </w:rPr>
           </w:pPr>
-          <w:hyperlink w:anchor="_Toc35516045" w:history="1">
+          <w:hyperlink w:anchor="_Toc35517472" w:history="1">
             <w:r>
               <w:rPr>
                 <w:rStyle w:val="Hyperlink"/>
                 <w:noProof/>
               </w:rPr>
-              <w:t>Using RIT to test ACE Micro Service 1 on RHOS</w:t>
+              <w:t>Configuring HTTP</w:t>
             </w:r>
             <w:r>
               <w:rPr>
@@ -1592,7 +1592,7 @@
                 <w:noProof/>
                 <w:webHidden/>
               </w:rPr>
-              <w:instrText xml:space="preserve"> PAGEREF _Toc35516045 \h </w:instrText>
+              <w:instrText xml:space="preserve"> PAGEREF _Toc35517472 \h </w:instrText>
             </w:r>
             <w:r>
               <w:rPr>
@@ -1612,7 +1612,7 @@
                 <w:noProof/>
                 <w:webHidden/>
               </w:rPr>
-              <w:t>14</w:t>
+              <w:t>15</w:t>
             </w:r>
             <w:r>
               <w:rPr>
@@ -1635,13 +1635,13 @@
               <w:lang w:eastAsia="en-AU"/>
             </w:rPr>
           </w:pPr>
-          <w:hyperlink w:anchor="_Toc35516046" w:history="1">
+          <w:hyperlink w:anchor="_Toc35517473" w:history="1">
             <w:r>
               <w:rPr>
                 <w:rStyle w:val="Hyperlink"/>
                 <w:noProof/>
               </w:rPr>
-              <w:t>Running ACE Micro Service 2 Stub on RIT</w:t>
+              <w:t>Using RIT to test ACE Micro Service 1 on RHOS</w:t>
             </w:r>
             <w:r>
               <w:rPr>
@@ -1662,7 +1662,7 @@
                 <w:noProof/>
                 <w:webHidden/>
               </w:rPr>
-              <w:instrText xml:space="preserve"> PAGEREF _Toc35516046 \h </w:instrText>
+              <w:instrText xml:space="preserve"> PAGEREF _Toc35517473 \h </w:instrText>
             </w:r>
             <w:r>
               <w:rPr>
@@ -1682,7 +1682,7 @@
                 <w:noProof/>
                 <w:webHidden/>
               </w:rPr>
-              <w:t>14</w:t>
+              <w:t>15</w:t>
             </w:r>
             <w:r>
               <w:rPr>
@@ -1705,13 +1705,13 @@
               <w:lang w:eastAsia="en-AU"/>
             </w:rPr>
           </w:pPr>
-          <w:hyperlink w:anchor="_Toc35516047" w:history="1">
+          <w:hyperlink w:anchor="_Toc35517474" w:history="1">
             <w:r>
               <w:rPr>
                 <w:rStyle w:val="Hyperlink"/>
                 <w:noProof/>
               </w:rPr>
-              <w:t>Testing ACE Micro Service 2 Stub on RIT</w:t>
+              <w:t>Running ACE Micro Service 2 Stub on RIT</w:t>
             </w:r>
             <w:r>
               <w:rPr>
@@ -1732,7 +1732,7 @@
                 <w:noProof/>
                 <w:webHidden/>
               </w:rPr>
-              <w:instrText xml:space="preserve"> PAGEREF _Toc35516047 \h </w:instrText>
+              <w:instrText xml:space="preserve"> PAGEREF _Toc35517474 \h </w:instrText>
             </w:r>
             <w:r>
               <w:rPr>
@@ -1752,7 +1752,7 @@
                 <w:noProof/>
                 <w:webHidden/>
               </w:rPr>
-              <w:t>14</w:t>
+              <w:t>15</w:t>
             </w:r>
             <w:r>
               <w:rPr>
@@ -1775,7 +1775,77 @@
               <w:lang w:eastAsia="en-AU"/>
             </w:rPr>
           </w:pPr>
-          <w:hyperlink w:anchor="_Toc35516048" w:history="1">
+          <w:hyperlink w:anchor="_Toc35517475" w:history="1">
+            <w:r>
+              <w:rPr>
+                <w:rStyle w:val="Hyperlink"/>
+                <w:noProof/>
+              </w:rPr>
+              <w:t>Testing ACE Micro Service 2 Stub on RIT</w:t>
+            </w:r>
+            <w:r>
+              <w:rPr>
+                <w:noProof/>
+                <w:webHidden/>
+              </w:rPr>
+              <w:tab/>
+            </w:r>
+            <w:r>
+              <w:rPr>
+                <w:noProof/>
+                <w:webHidden/>
+              </w:rPr>
+              <w:fldChar w:fldCharType="begin"/>
+            </w:r>
+            <w:r>
+              <w:rPr>
+                <w:noProof/>
+                <w:webHidden/>
+              </w:rPr>
+              <w:instrText xml:space="preserve"> PAGEREF _Toc35517475 \h </w:instrText>
+            </w:r>
+            <w:r>
+              <w:rPr>
+                <w:noProof/>
+                <w:webHidden/>
+              </w:rPr>
+            </w:r>
+            <w:r>
+              <w:rPr>
+                <w:noProof/>
+                <w:webHidden/>
+              </w:rPr>
+              <w:fldChar w:fldCharType="separate"/>
+            </w:r>
+            <w:r>
+              <w:rPr>
+                <w:noProof/>
+                <w:webHidden/>
+              </w:rPr>
+              <w:t>15</w:t>
+            </w:r>
+            <w:r>
+              <w:rPr>
+                <w:noProof/>
+                <w:webHidden/>
+              </w:rPr>
+              <w:fldChar w:fldCharType="end"/>
+            </w:r>
+          </w:hyperlink>
+        </w:p>
+        <w:p>
+          <w:pPr>
+            <w:pStyle w:val="TOC2"/>
+            <w:tabs>
+              <w:tab w:val="right" w:leader="dot" w:pos="9016"/>
+            </w:tabs>
+            <w:rPr>
+              <w:rFonts w:eastAsiaTheme="minorEastAsia"/>
+              <w:noProof/>
+              <w:lang w:eastAsia="en-AU"/>
+            </w:rPr>
+          </w:pPr>
+          <w:hyperlink w:anchor="_Toc35517476" w:history="1">
             <w:r>
               <w:rPr>
                 <w:rStyle w:val="Hyperlink"/>
@@ -1804,7 +1874,7 @@
                 <w:noProof/>
                 <w:webHidden/>
               </w:rPr>
-              <w:instrText xml:space="preserve"> PAGEREF _Toc35516048 \h </w:instrText>
+              <w:instrText xml:space="preserve"> PAGEREF _Toc35517476 \h </w:instrText>
             </w:r>
             <w:r>
               <w:rPr>
@@ -1824,7 +1894,7 @@
                 <w:noProof/>
                 <w:webHidden/>
               </w:rPr>
-              <w:t>15</w:t>
+              <w:t>16</w:t>
             </w:r>
             <w:r>
               <w:rPr>
@@ -1847,7 +1917,7 @@
               <w:lang w:eastAsia="en-AU"/>
             </w:rPr>
           </w:pPr>
-          <w:hyperlink w:anchor="_Toc35516049" w:history="1">
+          <w:hyperlink w:anchor="_Toc35517477" w:history="1">
             <w:r>
               <w:rPr>
                 <w:rStyle w:val="Hyperlink"/>
@@ -1875,7 +1945,7 @@
                 <w:noProof/>
                 <w:webHidden/>
               </w:rPr>
-              <w:instrText xml:space="preserve"> PAGEREF _Toc35516049 \h </w:instrText>
+              <w:instrText xml:space="preserve"> PAGEREF _Toc35517477 \h </w:instrText>
             </w:r>
             <w:r>
               <w:rPr>
@@ -1895,7 +1965,7 @@
                 <w:noProof/>
                 <w:webHidden/>
               </w:rPr>
-              <w:t>15</w:t>
+              <w:t>16</w:t>
             </w:r>
             <w:r>
               <w:rPr>
@@ -1918,7 +1988,7 @@
               <w:lang w:eastAsia="en-AU"/>
             </w:rPr>
           </w:pPr>
-          <w:hyperlink w:anchor="_Toc35516050" w:history="1">
+          <w:hyperlink w:anchor="_Toc35517478" w:history="1">
             <w:r>
               <w:rPr>
                 <w:rStyle w:val="Hyperlink"/>
@@ -1945,7 +2015,7 @@
                 <w:noProof/>
                 <w:webHidden/>
               </w:rPr>
-              <w:instrText xml:space="preserve"> PAGEREF _Toc35516050 \h </w:instrText>
+              <w:instrText xml:space="preserve"> PAGEREF _Toc35517478 \h </w:instrText>
             </w:r>
             <w:r>
               <w:rPr>
@@ -1965,7 +2035,7 @@
                 <w:noProof/>
                 <w:webHidden/>
               </w:rPr>
-              <w:t>19</w:t>
+              <w:t>20</w:t>
             </w:r>
             <w:r>
               <w:rPr>
@@ -1988,7 +2058,7 @@
               <w:lang w:eastAsia="en-AU"/>
             </w:rPr>
           </w:pPr>
-          <w:hyperlink w:anchor="_Toc35516051" w:history="1">
+          <w:hyperlink w:anchor="_Toc35517479" w:history="1">
             <w:r>
               <w:rPr>
                 <w:rStyle w:val="Hyperlink"/>
@@ -2015,7 +2085,7 @@
                 <w:noProof/>
                 <w:webHidden/>
               </w:rPr>
-              <w:instrText xml:space="preserve"> PAGEREF _Toc35516051 \h </w:instrText>
+              <w:instrText xml:space="preserve"> PAGEREF _Toc35517479 \h </w:instrText>
             </w:r>
             <w:r>
               <w:rPr>
@@ -2035,7 +2105,7 @@
                 <w:noProof/>
                 <w:webHidden/>
               </w:rPr>
-              <w:t>19</w:t>
+              <w:t>20</w:t>
             </w:r>
             <w:r>
               <w:rPr>
@@ -2058,7 +2128,7 @@
               <w:lang w:eastAsia="en-AU"/>
             </w:rPr>
           </w:pPr>
-          <w:hyperlink w:anchor="_Toc35516052" w:history="1">
+          <w:hyperlink w:anchor="_Toc35517480" w:history="1">
             <w:r>
               <w:rPr>
                 <w:rStyle w:val="Hyperlink"/>
@@ -2085,7 +2155,7 @@
                 <w:noProof/>
                 <w:webHidden/>
               </w:rPr>
-              <w:instrText xml:space="preserve"> PAGEREF _Toc35516052 \h </w:instrText>
+              <w:instrText xml:space="preserve"> PAGEREF _Toc35517480 \h </w:instrText>
             </w:r>
             <w:r>
               <w:rPr>
@@ -2105,7 +2175,7 @@
                 <w:noProof/>
                 <w:webHidden/>
               </w:rPr>
-              <w:t>19</w:t>
+              <w:t>20</w:t>
             </w:r>
             <w:r>
               <w:rPr>
@@ -2128,7 +2198,7 @@
               <w:lang w:eastAsia="en-AU"/>
             </w:rPr>
           </w:pPr>
-          <w:hyperlink w:anchor="_Toc35516053" w:history="1">
+          <w:hyperlink w:anchor="_Toc35517481" w:history="1">
             <w:r>
               <w:rPr>
                 <w:rStyle w:val="Hyperlink"/>
@@ -2155,7 +2225,7 @@
                 <w:noProof/>
                 <w:webHidden/>
               </w:rPr>
-              <w:instrText xml:space="preserve"> PAGEREF _Toc35516053 \h </w:instrText>
+              <w:instrText xml:space="preserve"> PAGEREF _Toc35517481 \h </w:instrText>
             </w:r>
             <w:r>
               <w:rPr>
@@ -2175,7 +2245,7 @@
                 <w:noProof/>
                 <w:webHidden/>
               </w:rPr>
-              <w:t>20</w:t>
+              <w:t>21</w:t>
             </w:r>
             <w:r>
               <w:rPr>
@@ -2198,7 +2268,7 @@
               <w:lang w:eastAsia="en-AU"/>
             </w:rPr>
           </w:pPr>
-          <w:hyperlink w:anchor="_Toc35516054" w:history="1">
+          <w:hyperlink w:anchor="_Toc35517482" w:history="1">
             <w:r>
               <w:rPr>
                 <w:rStyle w:val="Hyperlink"/>
@@ -2225,7 +2295,7 @@
                 <w:noProof/>
                 <w:webHidden/>
               </w:rPr>
-              <w:instrText xml:space="preserve"> PAGEREF _Toc35516054 \h </w:instrText>
+              <w:instrText xml:space="preserve"> PAGEREF _Toc35517482 \h </w:instrText>
             </w:r>
             <w:r>
               <w:rPr>
@@ -2245,7 +2315,7 @@
                 <w:noProof/>
                 <w:webHidden/>
               </w:rPr>
-              <w:t>21</w:t>
+              <w:t>22</w:t>
             </w:r>
             <w:r>
               <w:rPr>
@@ -2268,7 +2338,7 @@
               <w:lang w:eastAsia="en-AU"/>
             </w:rPr>
           </w:pPr>
-          <w:hyperlink w:anchor="_Toc35516055" w:history="1">
+          <w:hyperlink w:anchor="_Toc35517483" w:history="1">
             <w:r>
               <w:rPr>
                 <w:rStyle w:val="Hyperlink"/>
@@ -2295,7 +2365,7 @@
                 <w:noProof/>
                 <w:webHidden/>
               </w:rPr>
-              <w:instrText xml:space="preserve"> PAGEREF _Toc35516055 \h </w:instrText>
+              <w:instrText xml:space="preserve"> PAGEREF _Toc35517483 \h </w:instrText>
             </w:r>
             <w:r>
               <w:rPr>
@@ -2315,7 +2385,7 @@
                 <w:noProof/>
                 <w:webHidden/>
               </w:rPr>
-              <w:t>22</w:t>
+              <w:t>23</w:t>
             </w:r>
             <w:r>
               <w:rPr>
@@ -2338,7 +2408,7 @@
               <w:lang w:eastAsia="en-AU"/>
             </w:rPr>
           </w:pPr>
-          <w:hyperlink w:anchor="_Toc35516056" w:history="1">
+          <w:hyperlink w:anchor="_Toc35517484" w:history="1">
             <w:r>
               <w:rPr>
                 <w:rStyle w:val="Hyperlink"/>
@@ -2365,7 +2435,7 @@
                 <w:noProof/>
                 <w:webHidden/>
               </w:rPr>
-              <w:instrText xml:space="preserve"> PAGEREF _Toc35516056 \h </w:instrText>
+              <w:instrText xml:space="preserve"> PAGEREF _Toc35517484 \h </w:instrText>
             </w:r>
             <w:r>
               <w:rPr>
@@ -2385,7 +2455,7 @@
                 <w:noProof/>
                 <w:webHidden/>
               </w:rPr>
-              <w:t>22</w:t>
+              <w:t>23</w:t>
             </w:r>
             <w:r>
               <w:rPr>
@@ -2408,7 +2478,7 @@
               <w:lang w:eastAsia="en-AU"/>
             </w:rPr>
           </w:pPr>
-          <w:hyperlink w:anchor="_Toc35516057" w:history="1">
+          <w:hyperlink w:anchor="_Toc35517485" w:history="1">
             <w:r>
               <w:rPr>
                 <w:rStyle w:val="Hyperlink"/>
@@ -2435,7 +2505,7 @@
                 <w:noProof/>
                 <w:webHidden/>
               </w:rPr>
-              <w:instrText xml:space="preserve"> PAGEREF _Toc35516057 \h </w:instrText>
+              <w:instrText xml:space="preserve"> PAGEREF _Toc35517485 \h </w:instrText>
             </w:r>
             <w:r>
               <w:rPr>
@@ -2455,7 +2525,7 @@
                 <w:noProof/>
                 <w:webHidden/>
               </w:rPr>
-              <w:t>24</w:t>
+              <w:t>25</w:t>
             </w:r>
             <w:r>
               <w:rPr>
@@ -2478,7 +2548,7 @@
               <w:lang w:eastAsia="en-AU"/>
             </w:rPr>
           </w:pPr>
-          <w:hyperlink w:anchor="_Toc35516058" w:history="1">
+          <w:hyperlink w:anchor="_Toc35517486" w:history="1">
             <w:r>
               <w:rPr>
                 <w:rStyle w:val="Hyperlink"/>
@@ -2505,7 +2575,7 @@
                 <w:noProof/>
                 <w:webHidden/>
               </w:rPr>
-              <w:instrText xml:space="preserve"> PAGEREF _Toc35516058 \h </w:instrText>
+              <w:instrText xml:space="preserve"> PAGEREF _Toc35517486 \h </w:instrText>
             </w:r>
             <w:r>
               <w:rPr>
@@ -2525,7 +2595,7 @@
                 <w:noProof/>
                 <w:webHidden/>
               </w:rPr>
-              <w:t>24</w:t>
+              <w:t>25</w:t>
             </w:r>
             <w:r>
               <w:rPr>
@@ -2548,7 +2618,7 @@
               <w:lang w:eastAsia="en-AU"/>
             </w:rPr>
           </w:pPr>
-          <w:hyperlink w:anchor="_Toc35516059" w:history="1">
+          <w:hyperlink w:anchor="_Toc35517487" w:history="1">
             <w:r>
               <w:rPr>
                 <w:rStyle w:val="Hyperlink"/>
@@ -2575,7 +2645,7 @@
                 <w:noProof/>
                 <w:webHidden/>
               </w:rPr>
-              <w:instrText xml:space="preserve"> PAGEREF _Toc35516059 \h </w:instrText>
+              <w:instrText xml:space="preserve"> PAGEREF _Toc35517487 \h </w:instrText>
             </w:r>
             <w:r>
               <w:rPr>
@@ -2595,7 +2665,7 @@
                 <w:noProof/>
                 <w:webHidden/>
               </w:rPr>
-              <w:t>24</w:t>
+              <w:t>25</w:t>
             </w:r>
             <w:r>
               <w:rPr>
@@ -2618,7 +2688,7 @@
               <w:lang w:eastAsia="en-AU"/>
             </w:rPr>
           </w:pPr>
-          <w:hyperlink w:anchor="_Toc35516060" w:history="1">
+          <w:hyperlink w:anchor="_Toc35517488" w:history="1">
             <w:r>
               <w:rPr>
                 <w:rStyle w:val="Hyperlink"/>
@@ -2645,7 +2715,7 @@
                 <w:noProof/>
                 <w:webHidden/>
               </w:rPr>
-              <w:instrText xml:space="preserve"> PAGEREF _Toc35516060 \h </w:instrText>
+              <w:instrText xml:space="preserve"> PAGEREF _Toc35517488 \h </w:instrText>
             </w:r>
             <w:r>
               <w:rPr>
@@ -2665,7 +2735,7 @@
                 <w:noProof/>
                 <w:webHidden/>
               </w:rPr>
-              <w:t>24</w:t>
+              <w:t>25</w:t>
             </w:r>
             <w:r>
               <w:rPr>
@@ -2688,7 +2758,7 @@
               <w:lang w:eastAsia="en-AU"/>
             </w:rPr>
           </w:pPr>
-          <w:hyperlink w:anchor="_Toc35516061" w:history="1">
+          <w:hyperlink w:anchor="_Toc35517489" w:history="1">
             <w:r>
               <w:rPr>
                 <w:rStyle w:val="Hyperlink"/>
@@ -2715,7 +2785,7 @@
                 <w:noProof/>
                 <w:webHidden/>
               </w:rPr>
-              <w:instrText xml:space="preserve"> PAGEREF _Toc35516061 \h </w:instrText>
+              <w:instrText xml:space="preserve"> PAGEREF _Toc35517489 \h </w:instrText>
             </w:r>
             <w:r>
               <w:rPr>
@@ -2735,7 +2805,7 @@
                 <w:noProof/>
                 <w:webHidden/>
               </w:rPr>
-              <w:t>25</w:t>
+              <w:t>26</w:t>
             </w:r>
             <w:r>
               <w:rPr>
@@ -2758,7 +2828,7 @@
               <w:lang w:eastAsia="en-AU"/>
             </w:rPr>
           </w:pPr>
-          <w:hyperlink w:anchor="_Toc35516062" w:history="1">
+          <w:hyperlink w:anchor="_Toc35517490" w:history="1">
             <w:r>
               <w:rPr>
                 <w:rStyle w:val="Hyperlink"/>
@@ -2785,7 +2855,7 @@
                 <w:noProof/>
                 <w:webHidden/>
               </w:rPr>
-              <w:instrText xml:space="preserve"> PAGEREF _Toc35516062 \h </w:instrText>
+              <w:instrText xml:space="preserve"> PAGEREF _Toc35517490 \h </w:instrText>
             </w:r>
             <w:r>
               <w:rPr>
@@ -2805,7 +2875,7 @@
                 <w:noProof/>
                 <w:webHidden/>
               </w:rPr>
-              <w:t>26</w:t>
+              <w:t>27</w:t>
             </w:r>
             <w:r>
               <w:rPr>
@@ -2828,7 +2898,7 @@
               <w:lang w:eastAsia="en-AU"/>
             </w:rPr>
           </w:pPr>
-          <w:hyperlink w:anchor="_Toc35516063" w:history="1">
+          <w:hyperlink w:anchor="_Toc35517491" w:history="1">
             <w:r>
               <w:rPr>
                 <w:rStyle w:val="Hyperlink"/>
@@ -2856,7 +2926,7 @@
                 <w:noProof/>
                 <w:webHidden/>
               </w:rPr>
-              <w:instrText xml:space="preserve"> PAGEREF _Toc35516063 \h </w:instrText>
+              <w:instrText xml:space="preserve"> PAGEREF _Toc35517491 \h </w:instrText>
             </w:r>
             <w:r>
               <w:rPr>
@@ -2876,7 +2946,78 @@
                 <w:noProof/>
                 <w:webHidden/>
               </w:rPr>
-              <w:t>26</w:t>
+              <w:t>27</w:t>
+            </w:r>
+            <w:r>
+              <w:rPr>
+                <w:noProof/>
+                <w:webHidden/>
+              </w:rPr>
+              <w:fldChar w:fldCharType="end"/>
+            </w:r>
+          </w:hyperlink>
+        </w:p>
+        <w:p>
+          <w:pPr>
+            <w:pStyle w:val="TOC3"/>
+            <w:tabs>
+              <w:tab w:val="right" w:leader="dot" w:pos="9016"/>
+            </w:tabs>
+            <w:rPr>
+              <w:rFonts w:eastAsiaTheme="minorEastAsia"/>
+              <w:noProof/>
+              <w:lang w:eastAsia="en-AU"/>
+            </w:rPr>
+          </w:pPr>
+          <w:hyperlink w:anchor="_Toc35517492" w:history="1">
+            <w:r>
+              <w:rPr>
+                <w:rStyle w:val="Hyperlink"/>
+                <w:noProof/>
+                <w:lang w:eastAsia="en-AU"/>
+              </w:rPr>
+              <w:t>RIT Test Stub receives message from ACE MS3</w:t>
+            </w:r>
+            <w:r>
+              <w:rPr>
+                <w:noProof/>
+                <w:webHidden/>
+              </w:rPr>
+              <w:tab/>
+            </w:r>
+            <w:r>
+              <w:rPr>
+                <w:noProof/>
+                <w:webHidden/>
+              </w:rPr>
+              <w:fldChar w:fldCharType="begin"/>
+            </w:r>
+            <w:r>
+              <w:rPr>
+                <w:noProof/>
+                <w:webHidden/>
+              </w:rPr>
+              <w:instrText xml:space="preserve"> PAGEREF _Toc35517492 \h </w:instrText>
+            </w:r>
+            <w:r>
+              <w:rPr>
+                <w:noProof/>
+                <w:webHidden/>
+              </w:rPr>
+            </w:r>
+            <w:r>
+              <w:rPr>
+                <w:noProof/>
+                <w:webHidden/>
+              </w:rPr>
+              <w:fldChar w:fldCharType="separate"/>
+            </w:r>
+            <w:r>
+              <w:rPr>
+                <w:noProof/>
+                <w:webHidden/>
+              </w:rPr>
+              <w:t>29</w:t>
             </w:r>
             <w:r>
               <w:rPr>
@@ -2917,7 +3058,7 @@
       <w:pPr>
         <w:pStyle w:val="Heading1"/>
       </w:pPr>
-      <w:bookmarkStart w:id="1" w:name="_Toc35516039"/>
+      <w:bookmarkStart w:id="1" w:name="_Toc35517466"/>
       <w:r>
         <w:t>Testing and Stubbing ACE and</w:t>
       </w:r>
@@ -2936,38 +3077,22 @@
       <w:pPr>
         <w:pStyle w:val="Heading2"/>
       </w:pPr>
-      <w:bookmarkStart w:id="2" w:name="_Toc35516040"/>
-      <w:r>
-        <w:t>I</w:t>
-      </w:r>
-      <w:r>
-        <w:t>mporting RIT test project</w:t>
+      <w:bookmarkStart w:id="2" w:name="_Toc35517467"/>
+      <w:r>
+        <w:t>Overview</w:t>
       </w:r>
       <w:bookmarkEnd w:id="2"/>
     </w:p>
     <w:p>
-      <w:pPr>
-        <w:pStyle w:val="Heading2"/>
-      </w:pPr>
-      <w:r>
-        <w:t xml:space="preserve"> </w:t>
-      </w:r>
-      <w:bookmarkStart w:id="3" w:name="_Toc35516041"/>
-      <w:r>
-        <w:t>Navigation</w:t>
-      </w:r>
-      <w:bookmarkEnd w:id="3"/>
-    </w:p>
-    <w:p>
       <w:r>
         <w:rPr>
           <w:noProof/>
         </w:rPr>
         <w:drawing>
-          <wp:inline distT="0" distB="0" distL="0" distR="0" wp14:anchorId="10F74F81" wp14:editId="52320077">
-            <wp:extent cx="5731510" cy="7233920"/>
-            <wp:effectExtent l="0" t="0" r="2540" b="5080"/>
-            <wp:docPr id="1" name="Picture 1"/>
+          <wp:inline distT="0" distB="0" distL="0" distR="0" wp14:anchorId="1BCEAB35" wp14:editId="7A5F41CA">
+            <wp:extent cx="5731510" cy="4260215"/>
+            <wp:effectExtent l="0" t="0" r="2540" b="6985"/>
+            <wp:docPr id="17" name="Picture 17"/>
             <wp:cNvGraphicFramePr>
               <a:graphicFrameLocks xmlns:a="http://schemas.openxmlformats.org/drawingml/2006/main" noChangeAspect="1"/>
             </wp:cNvGraphicFramePr>
@@ -2987,7 +3112,7 @@
                   <pic:spPr>
                     <a:xfrm>
                       <a:off x="0" y="0"/>
-                      <a:ext cx="5731510" cy="7233920"/>
+                      <a:ext cx="5731510" cy="4260215"/>
                     </a:xfrm>
                     <a:prstGeom prst="rect">
                       <a:avLst/>
@@ -3000,17 +3125,44 @@
         </w:drawing>
       </w:r>
     </w:p>
+    <w:p/>
+    <w:p>
+      <w:pPr>
+        <w:pStyle w:val="Heading2"/>
+      </w:pPr>
+      <w:bookmarkStart w:id="3" w:name="_Toc35517468"/>
+      <w:r>
+        <w:lastRenderedPageBreak/>
+        <w:t>I</w:t>
+      </w:r>
+      <w:r>
+        <w:t>mporting RIT test project</w:t>
+      </w:r>
+      <w:bookmarkEnd w:id="3"/>
+    </w:p>
+    <w:p>
+      <w:pPr>
+        <w:pStyle w:val="Heading2"/>
+      </w:pPr>
+      <w:r>
+        <w:t xml:space="preserve"> </w:t>
+      </w:r>
+      <w:bookmarkStart w:id="4" w:name="_Toc35517469"/>
+      <w:r>
+        <w:t>Navigation</w:t>
+      </w:r>
+      <w:bookmarkEnd w:id="4"/>
+    </w:p>
     <w:p>
       <w:r>
         <w:rPr>
           <w:noProof/>
         </w:rPr>
-        <w:lastRenderedPageBreak/>
         <w:drawing>
-          <wp:inline distT="0" distB="0" distL="0" distR="0" wp14:anchorId="5CDEBD85" wp14:editId="73FE41A3">
-            <wp:extent cx="5731510" cy="6882765"/>
-            <wp:effectExtent l="0" t="0" r="2540" b="0"/>
-            <wp:docPr id="21" name="Picture 21"/>
+          <wp:inline distT="0" distB="0" distL="0" distR="0" wp14:anchorId="10F74F81" wp14:editId="52320077">
+            <wp:extent cx="5731510" cy="7233920"/>
+            <wp:effectExtent l="0" t="0" r="2540" b="5080"/>
+            <wp:docPr id="1" name="Picture 1"/>
             <wp:cNvGraphicFramePr>
               <a:graphicFrameLocks xmlns:a="http://schemas.openxmlformats.org/drawingml/2006/main" noChangeAspect="1"/>
             </wp:cNvGraphicFramePr>
@@ -3030,7 +3182,7 @@
                   <pic:spPr>
                     <a:xfrm>
                       <a:off x="0" y="0"/>
-                      <a:ext cx="5731510" cy="6882765"/>
+                      <a:ext cx="5731510" cy="7233920"/>
                     </a:xfrm>
                     <a:prstGeom prst="rect">
                       <a:avLst/>
@@ -3050,10 +3202,10 @@
         </w:rPr>
         <w:lastRenderedPageBreak/>
         <w:drawing>
-          <wp:inline distT="0" distB="0" distL="0" distR="0" wp14:anchorId="463C46D6" wp14:editId="1D075E9D">
-            <wp:extent cx="5731510" cy="4900930"/>
+          <wp:inline distT="0" distB="0" distL="0" distR="0" wp14:anchorId="5CDEBD85" wp14:editId="73FE41A3">
+            <wp:extent cx="5731510" cy="6882765"/>
             <wp:effectExtent l="0" t="0" r="2540" b="0"/>
-            <wp:docPr id="22" name="Picture 22"/>
+            <wp:docPr id="21" name="Picture 21"/>
             <wp:cNvGraphicFramePr>
               <a:graphicFrameLocks xmlns:a="http://schemas.openxmlformats.org/drawingml/2006/main" noChangeAspect="1"/>
             </wp:cNvGraphicFramePr>
@@ -3073,7 +3225,7 @@
                   <pic:spPr>
                     <a:xfrm>
                       <a:off x="0" y="0"/>
-                      <a:ext cx="5731510" cy="4900930"/>
+                      <a:ext cx="5731510" cy="6882765"/>
                     </a:xfrm>
                     <a:prstGeom prst="rect">
                       <a:avLst/>
@@ -3093,10 +3245,10 @@
         </w:rPr>
         <w:lastRenderedPageBreak/>
         <w:drawing>
-          <wp:inline distT="0" distB="0" distL="0" distR="0" wp14:anchorId="5BD23FC1" wp14:editId="5F002D45">
-            <wp:extent cx="5731510" cy="5361940"/>
+          <wp:inline distT="0" distB="0" distL="0" distR="0" wp14:anchorId="463C46D6" wp14:editId="1D075E9D">
+            <wp:extent cx="5731510" cy="4900930"/>
             <wp:effectExtent l="0" t="0" r="2540" b="0"/>
-            <wp:docPr id="24" name="Picture 24"/>
+            <wp:docPr id="22" name="Picture 22"/>
             <wp:cNvGraphicFramePr>
               <a:graphicFrameLocks xmlns:a="http://schemas.openxmlformats.org/drawingml/2006/main" noChangeAspect="1"/>
             </wp:cNvGraphicFramePr>
@@ -3116,7 +3268,7 @@
                   <pic:spPr>
                     <a:xfrm>
                       <a:off x="0" y="0"/>
-                      <a:ext cx="5731510" cy="5361940"/>
+                      <a:ext cx="5731510" cy="4900930"/>
                     </a:xfrm>
                     <a:prstGeom prst="rect">
                       <a:avLst/>
@@ -3136,10 +3288,10 @@
         </w:rPr>
         <w:lastRenderedPageBreak/>
         <w:drawing>
-          <wp:inline distT="0" distB="0" distL="0" distR="0" wp14:anchorId="24F6011F" wp14:editId="08DD0562">
-            <wp:extent cx="5731510" cy="5400675"/>
-            <wp:effectExtent l="0" t="0" r="2540" b="9525"/>
-            <wp:docPr id="25" name="Picture 25"/>
+          <wp:inline distT="0" distB="0" distL="0" distR="0" wp14:anchorId="5BD23FC1" wp14:editId="5F002D45">
+            <wp:extent cx="5731510" cy="5361940"/>
+            <wp:effectExtent l="0" t="0" r="2540" b="0"/>
+            <wp:docPr id="24" name="Picture 24"/>
             <wp:cNvGraphicFramePr>
               <a:graphicFrameLocks xmlns:a="http://schemas.openxmlformats.org/drawingml/2006/main" noChangeAspect="1"/>
             </wp:cNvGraphicFramePr>
@@ -3159,7 +3311,7 @@
                   <pic:spPr>
                     <a:xfrm>
                       <a:off x="0" y="0"/>
-                      <a:ext cx="5731510" cy="5400675"/>
+                      <a:ext cx="5731510" cy="5361940"/>
                     </a:xfrm>
                     <a:prstGeom prst="rect">
                       <a:avLst/>
@@ -3179,10 +3331,10 @@
         </w:rPr>
         <w:lastRenderedPageBreak/>
         <w:drawing>
-          <wp:inline distT="0" distB="0" distL="0" distR="0" wp14:anchorId="24E51E6B" wp14:editId="061039F6">
-            <wp:extent cx="5731510" cy="4664075"/>
-            <wp:effectExtent l="0" t="0" r="2540" b="3175"/>
-            <wp:docPr id="26" name="Picture 26"/>
+          <wp:inline distT="0" distB="0" distL="0" distR="0" wp14:anchorId="24F6011F" wp14:editId="08DD0562">
+            <wp:extent cx="5731510" cy="5400675"/>
+            <wp:effectExtent l="0" t="0" r="2540" b="9525"/>
+            <wp:docPr id="25" name="Picture 25"/>
             <wp:cNvGraphicFramePr>
               <a:graphicFrameLocks xmlns:a="http://schemas.openxmlformats.org/drawingml/2006/main" noChangeAspect="1"/>
             </wp:cNvGraphicFramePr>
@@ -3202,7 +3354,7 @@
                   <pic:spPr>
                     <a:xfrm>
                       <a:off x="0" y="0"/>
-                      <a:ext cx="5731510" cy="4664075"/>
+                      <a:ext cx="5731510" cy="5400675"/>
                     </a:xfrm>
                     <a:prstGeom prst="rect">
                       <a:avLst/>
@@ -3220,11 +3372,12 @@
         <w:rPr>
           <w:noProof/>
         </w:rPr>
+        <w:lastRenderedPageBreak/>
         <w:drawing>
-          <wp:inline distT="0" distB="0" distL="0" distR="0" wp14:anchorId="2844994C" wp14:editId="663240BF">
-            <wp:extent cx="5731510" cy="1928495"/>
-            <wp:effectExtent l="0" t="0" r="2540" b="0"/>
-            <wp:docPr id="35" name="Picture 35"/>
+          <wp:inline distT="0" distB="0" distL="0" distR="0" wp14:anchorId="24E51E6B" wp14:editId="061039F6">
+            <wp:extent cx="5731510" cy="4664075"/>
+            <wp:effectExtent l="0" t="0" r="2540" b="3175"/>
+            <wp:docPr id="26" name="Picture 26"/>
             <wp:cNvGraphicFramePr>
               <a:graphicFrameLocks xmlns:a="http://schemas.openxmlformats.org/drawingml/2006/main" noChangeAspect="1"/>
             </wp:cNvGraphicFramePr>
@@ -3244,7 +3397,7 @@
                   <pic:spPr>
                     <a:xfrm>
                       <a:off x="0" y="0"/>
-                      <a:ext cx="5731510" cy="1928495"/>
+                      <a:ext cx="5731510" cy="4664075"/>
                     </a:xfrm>
                     <a:prstGeom prst="rect">
                       <a:avLst/>
@@ -3263,10 +3416,10 @@
           <w:noProof/>
         </w:rPr>
         <w:drawing>
-          <wp:inline distT="0" distB="0" distL="0" distR="0" wp14:anchorId="03378BB5" wp14:editId="09D2C089">
-            <wp:extent cx="5731510" cy="1663700"/>
+          <wp:inline distT="0" distB="0" distL="0" distR="0" wp14:anchorId="2844994C" wp14:editId="663240BF">
+            <wp:extent cx="5731510" cy="1928495"/>
             <wp:effectExtent l="0" t="0" r="2540" b="0"/>
-            <wp:docPr id="36" name="Picture 36"/>
+            <wp:docPr id="35" name="Picture 35"/>
             <wp:cNvGraphicFramePr>
               <a:graphicFrameLocks xmlns:a="http://schemas.openxmlformats.org/drawingml/2006/main" noChangeAspect="1"/>
             </wp:cNvGraphicFramePr>
@@ -3286,7 +3439,7 @@
                   <pic:spPr>
                     <a:xfrm>
                       <a:off x="0" y="0"/>
-                      <a:ext cx="5731510" cy="1663700"/>
+                      <a:ext cx="5731510" cy="1928495"/>
                     </a:xfrm>
                     <a:prstGeom prst="rect">
                       <a:avLst/>
@@ -3304,12 +3457,11 @@
         <w:rPr>
           <w:noProof/>
         </w:rPr>
-        <w:lastRenderedPageBreak/>
         <w:drawing>
-          <wp:inline distT="0" distB="0" distL="0" distR="0" wp14:anchorId="173D17C5" wp14:editId="17862BB5">
-            <wp:extent cx="5731510" cy="4048125"/>
-            <wp:effectExtent l="0" t="0" r="2540" b="9525"/>
-            <wp:docPr id="39" name="Picture 39"/>
+          <wp:inline distT="0" distB="0" distL="0" distR="0" wp14:anchorId="03378BB5" wp14:editId="09D2C089">
+            <wp:extent cx="5731510" cy="1663700"/>
+            <wp:effectExtent l="0" t="0" r="2540" b="0"/>
+            <wp:docPr id="36" name="Picture 36"/>
             <wp:cNvGraphicFramePr>
               <a:graphicFrameLocks xmlns:a="http://schemas.openxmlformats.org/drawingml/2006/main" noChangeAspect="1"/>
             </wp:cNvGraphicFramePr>
@@ -3329,7 +3481,7 @@
                   <pic:spPr>
                     <a:xfrm>
                       <a:off x="0" y="0"/>
-                      <a:ext cx="5731510" cy="4048125"/>
+                      <a:ext cx="5731510" cy="1663700"/>
                     </a:xfrm>
                     <a:prstGeom prst="rect">
                       <a:avLst/>
@@ -3342,22 +3494,17 @@
         </w:drawing>
       </w:r>
     </w:p>
-    <w:p/>
-    <w:p>
-      <w:r>
-        <w:t>Defines the expected result – for comparison purposes</w:t>
-      </w:r>
-    </w:p>
     <w:p>
       <w:r>
         <w:rPr>
           <w:noProof/>
         </w:rPr>
+        <w:lastRenderedPageBreak/>
         <w:drawing>
-          <wp:inline distT="0" distB="0" distL="0" distR="0" wp14:anchorId="15EA8020" wp14:editId="49AACF3D">
-            <wp:extent cx="5731510" cy="3453765"/>
-            <wp:effectExtent l="0" t="0" r="2540" b="0"/>
-            <wp:docPr id="130" name="Picture 130"/>
+          <wp:inline distT="0" distB="0" distL="0" distR="0" wp14:anchorId="173D17C5" wp14:editId="17862BB5">
+            <wp:extent cx="5731510" cy="4048125"/>
+            <wp:effectExtent l="0" t="0" r="2540" b="9525"/>
+            <wp:docPr id="39" name="Picture 39"/>
             <wp:cNvGraphicFramePr>
               <a:graphicFrameLocks xmlns:a="http://schemas.openxmlformats.org/drawingml/2006/main" noChangeAspect="1"/>
             </wp:cNvGraphicFramePr>
@@ -3377,7 +3524,7 @@
                   <pic:spPr>
                     <a:xfrm>
                       <a:off x="0" y="0"/>
-                      <a:ext cx="5731510" cy="3453765"/>
+                      <a:ext cx="5731510" cy="4048125"/>
                     </a:xfrm>
                     <a:prstGeom prst="rect">
                       <a:avLst/>
@@ -3390,28 +3537,22 @@
         </w:drawing>
       </w:r>
     </w:p>
-    <w:p>
-      <w:pPr>
-        <w:pStyle w:val="Heading2"/>
-      </w:pPr>
-      <w:bookmarkStart w:id="4" w:name="_Toc35516042"/>
-      <w:r>
-        <w:t>STUB</w:t>
-      </w:r>
-      <w:bookmarkEnd w:id="4"/>
-    </w:p>
     <w:p/>
     <w:p>
       <w:r>
+        <w:t>Defines the expected result – for comparison purposes</w:t>
+      </w:r>
+    </w:p>
+    <w:p>
+      <w:r>
         <w:rPr>
           <w:noProof/>
         </w:rPr>
-        <w:lastRenderedPageBreak/>
         <w:drawing>
-          <wp:inline distT="0" distB="0" distL="0" distR="0" wp14:anchorId="34D2584E" wp14:editId="7DF8B9D0">
-            <wp:extent cx="5731510" cy="2888615"/>
-            <wp:effectExtent l="0" t="0" r="2540" b="6985"/>
-            <wp:docPr id="131" name="Picture 131"/>
+          <wp:inline distT="0" distB="0" distL="0" distR="0" wp14:anchorId="15EA8020" wp14:editId="49AACF3D">
+            <wp:extent cx="5731510" cy="3453765"/>
+            <wp:effectExtent l="0" t="0" r="2540" b="0"/>
+            <wp:docPr id="130" name="Picture 130"/>
             <wp:cNvGraphicFramePr>
               <a:graphicFrameLocks xmlns:a="http://schemas.openxmlformats.org/drawingml/2006/main" noChangeAspect="1"/>
             </wp:cNvGraphicFramePr>
@@ -3431,7 +3572,7 @@
                   <pic:spPr>
                     <a:xfrm>
                       <a:off x="0" y="0"/>
-                      <a:ext cx="5731510" cy="2888615"/>
+                      <a:ext cx="5731510" cy="3453765"/>
                     </a:xfrm>
                     <a:prstGeom prst="rect">
                       <a:avLst/>
@@ -3445,15 +3586,27 @@
       </w:r>
     </w:p>
     <w:p>
+      <w:pPr>
+        <w:pStyle w:val="Heading2"/>
+      </w:pPr>
+      <w:bookmarkStart w:id="5" w:name="_Toc35517470"/>
+      <w:r>
+        <w:t>STUB</w:t>
+      </w:r>
+      <w:bookmarkEnd w:id="5"/>
+    </w:p>
+    <w:p/>
+    <w:p>
       <w:r>
         <w:rPr>
           <w:noProof/>
         </w:rPr>
+        <w:lastRenderedPageBreak/>
         <w:drawing>
-          <wp:inline distT="0" distB="0" distL="0" distR="0" wp14:anchorId="7F523368" wp14:editId="5137B823">
-            <wp:extent cx="5731510" cy="2834640"/>
-            <wp:effectExtent l="0" t="0" r="2540" b="3810"/>
-            <wp:docPr id="132" name="Picture 132"/>
+          <wp:inline distT="0" distB="0" distL="0" distR="0" wp14:anchorId="34D2584E" wp14:editId="7DF8B9D0">
+            <wp:extent cx="5731510" cy="2888615"/>
+            <wp:effectExtent l="0" t="0" r="2540" b="6985"/>
+            <wp:docPr id="131" name="Picture 131"/>
             <wp:cNvGraphicFramePr>
               <a:graphicFrameLocks xmlns:a="http://schemas.openxmlformats.org/drawingml/2006/main" noChangeAspect="1"/>
             </wp:cNvGraphicFramePr>
@@ -3473,7 +3626,7 @@
                   <pic:spPr>
                     <a:xfrm>
                       <a:off x="0" y="0"/>
-                      <a:ext cx="5731510" cy="2834640"/>
+                      <a:ext cx="5731510" cy="2888615"/>
                     </a:xfrm>
                     <a:prstGeom prst="rect">
                       <a:avLst/>
@@ -3492,10 +3645,10 @@
           <w:noProof/>
         </w:rPr>
         <w:drawing>
-          <wp:inline distT="0" distB="0" distL="0" distR="0" wp14:anchorId="1518B99C" wp14:editId="4F1E8A7C">
-            <wp:extent cx="5731510" cy="2085975"/>
-            <wp:effectExtent l="0" t="0" r="2540" b="9525"/>
-            <wp:docPr id="133" name="Picture 133"/>
+          <wp:inline distT="0" distB="0" distL="0" distR="0" wp14:anchorId="7F523368" wp14:editId="5137B823">
+            <wp:extent cx="5731510" cy="2834640"/>
+            <wp:effectExtent l="0" t="0" r="2540" b="3810"/>
+            <wp:docPr id="132" name="Picture 132"/>
             <wp:cNvGraphicFramePr>
               <a:graphicFrameLocks xmlns:a="http://schemas.openxmlformats.org/drawingml/2006/main" noChangeAspect="1"/>
             </wp:cNvGraphicFramePr>
@@ -3515,7 +3668,7 @@
                   <pic:spPr>
                     <a:xfrm>
                       <a:off x="0" y="0"/>
-                      <a:ext cx="5731510" cy="2085975"/>
+                      <a:ext cx="5731510" cy="2834640"/>
                     </a:xfrm>
                     <a:prstGeom prst="rect">
                       <a:avLst/>
@@ -3530,20 +3683,14 @@
     </w:p>
     <w:p>
       <w:r>
-        <w:t>Run the stub</w:t>
-      </w:r>
-    </w:p>
-    <w:p>
-      <w:r>
         <w:rPr>
           <w:noProof/>
         </w:rPr>
-        <w:lastRenderedPageBreak/>
         <w:drawing>
-          <wp:inline distT="0" distB="0" distL="0" distR="0" wp14:anchorId="41CE0BC8" wp14:editId="4DE10B1E">
-            <wp:extent cx="5731510" cy="4270375"/>
-            <wp:effectExtent l="0" t="0" r="2540" b="0"/>
-            <wp:docPr id="218" name="Picture 218"/>
+          <wp:inline distT="0" distB="0" distL="0" distR="0" wp14:anchorId="1518B99C" wp14:editId="4F1E8A7C">
+            <wp:extent cx="5731510" cy="2085975"/>
+            <wp:effectExtent l="0" t="0" r="2540" b="9525"/>
+            <wp:docPr id="133" name="Picture 133"/>
             <wp:cNvGraphicFramePr>
               <a:graphicFrameLocks xmlns:a="http://schemas.openxmlformats.org/drawingml/2006/main" noChangeAspect="1"/>
             </wp:cNvGraphicFramePr>
@@ -3563,7 +3710,7 @@
                   <pic:spPr>
                     <a:xfrm>
                       <a:off x="0" y="0"/>
-                      <a:ext cx="5731510" cy="4270375"/>
+                      <a:ext cx="5731510" cy="2085975"/>
                     </a:xfrm>
                     <a:prstGeom prst="rect">
                       <a:avLst/>
@@ -3578,15 +3725,20 @@
     </w:p>
     <w:p>
       <w:r>
+        <w:t>Run the stub</w:t>
+      </w:r>
+    </w:p>
+    <w:p>
+      <w:r>
         <w:rPr>
           <w:noProof/>
         </w:rPr>
         <w:lastRenderedPageBreak/>
         <w:drawing>
-          <wp:inline distT="0" distB="0" distL="0" distR="0" wp14:anchorId="22C58D30" wp14:editId="5D50CDC2">
-            <wp:extent cx="5731510" cy="5022850"/>
-            <wp:effectExtent l="0" t="0" r="2540" b="6350"/>
-            <wp:docPr id="134" name="Picture 134"/>
+          <wp:inline distT="0" distB="0" distL="0" distR="0" wp14:anchorId="41CE0BC8" wp14:editId="4DE10B1E">
+            <wp:extent cx="5731510" cy="4270375"/>
+            <wp:effectExtent l="0" t="0" r="2540" b="0"/>
+            <wp:docPr id="218" name="Picture 218"/>
             <wp:cNvGraphicFramePr>
               <a:graphicFrameLocks xmlns:a="http://schemas.openxmlformats.org/drawingml/2006/main" noChangeAspect="1"/>
             </wp:cNvGraphicFramePr>
@@ -3606,7 +3758,7 @@
                   <pic:spPr>
                     <a:xfrm>
                       <a:off x="0" y="0"/>
-                      <a:ext cx="5731510" cy="5022850"/>
+                      <a:ext cx="5731510" cy="4270375"/>
                     </a:xfrm>
                     <a:prstGeom prst="rect">
                       <a:avLst/>
@@ -3619,17 +3771,17 @@
         </w:drawing>
       </w:r>
     </w:p>
-    <w:p/>
     <w:p>
       <w:r>
         <w:rPr>
           <w:noProof/>
         </w:rPr>
+        <w:lastRenderedPageBreak/>
         <w:drawing>
-          <wp:inline distT="0" distB="0" distL="0" distR="0" wp14:anchorId="6641881D" wp14:editId="4224181A">
-            <wp:extent cx="5731510" cy="2155825"/>
-            <wp:effectExtent l="0" t="0" r="2540" b="0"/>
-            <wp:docPr id="219" name="Picture 219"/>
+          <wp:inline distT="0" distB="0" distL="0" distR="0" wp14:anchorId="22C58D30" wp14:editId="5D50CDC2">
+            <wp:extent cx="5731510" cy="5022850"/>
+            <wp:effectExtent l="0" t="0" r="2540" b="6350"/>
+            <wp:docPr id="134" name="Picture 134"/>
             <wp:cNvGraphicFramePr>
               <a:graphicFrameLocks xmlns:a="http://schemas.openxmlformats.org/drawingml/2006/main" noChangeAspect="1"/>
             </wp:cNvGraphicFramePr>
@@ -3649,7 +3801,7 @@
                   <pic:spPr>
                     <a:xfrm>
                       <a:off x="0" y="0"/>
-                      <a:ext cx="5731510" cy="2155825"/>
+                      <a:ext cx="5731510" cy="5022850"/>
                     </a:xfrm>
                     <a:prstGeom prst="rect">
                       <a:avLst/>
@@ -3662,22 +3814,17 @@
         </w:drawing>
       </w:r>
     </w:p>
-    <w:p>
-      <w:r>
-        <w:t>MQ Stub</w:t>
-      </w:r>
-    </w:p>
+    <w:p/>
     <w:p>
       <w:r>
         <w:rPr>
           <w:noProof/>
         </w:rPr>
-        <w:lastRenderedPageBreak/>
         <w:drawing>
-          <wp:inline distT="0" distB="0" distL="0" distR="0" wp14:anchorId="32E08D73" wp14:editId="6DAB3EE0">
-            <wp:extent cx="5731510" cy="2785110"/>
+          <wp:inline distT="0" distB="0" distL="0" distR="0" wp14:anchorId="6641881D" wp14:editId="4224181A">
+            <wp:extent cx="5731510" cy="2155825"/>
             <wp:effectExtent l="0" t="0" r="2540" b="0"/>
-            <wp:docPr id="227" name="Picture 227"/>
+            <wp:docPr id="219" name="Picture 219"/>
             <wp:cNvGraphicFramePr>
               <a:graphicFrameLocks xmlns:a="http://schemas.openxmlformats.org/drawingml/2006/main" noChangeAspect="1"/>
             </wp:cNvGraphicFramePr>
@@ -3697,7 +3844,7 @@
                   <pic:spPr>
                     <a:xfrm>
                       <a:off x="0" y="0"/>
-                      <a:ext cx="5731510" cy="2785110"/>
+                      <a:ext cx="5731510" cy="2155825"/>
                     </a:xfrm>
                     <a:prstGeom prst="rect">
                       <a:avLst/>
@@ -3711,23 +3858,21 @@
       </w:r>
     </w:p>
     <w:p>
-      <w:pPr>
-        <w:rPr>
-          <w:rStyle w:val="Heading3Char"/>
-          <w:color w:val="2F5496" w:themeColor="accent1" w:themeShade="BF"/>
-          <w:sz w:val="26"/>
-          <w:szCs w:val="26"/>
-        </w:rPr>
-      </w:pPr>
+      <w:r>
+        <w:t>MQ Stub</w:t>
+      </w:r>
+    </w:p>
+    <w:p>
       <w:r>
         <w:rPr>
           <w:noProof/>
         </w:rPr>
+        <w:lastRenderedPageBreak/>
         <w:drawing>
-          <wp:inline distT="0" distB="0" distL="0" distR="0" wp14:anchorId="43807544" wp14:editId="73A6D55E">
-            <wp:extent cx="5731510" cy="3244850"/>
+          <wp:inline distT="0" distB="0" distL="0" distR="0" wp14:anchorId="32E08D73" wp14:editId="6DAB3EE0">
+            <wp:extent cx="5731510" cy="2785110"/>
             <wp:effectExtent l="0" t="0" r="2540" b="0"/>
-            <wp:docPr id="243" name="Picture 243"/>
+            <wp:docPr id="227" name="Picture 227"/>
             <wp:cNvGraphicFramePr>
               <a:graphicFrameLocks xmlns:a="http://schemas.openxmlformats.org/drawingml/2006/main" noChangeAspect="1"/>
             </wp:cNvGraphicFramePr>
@@ -3747,7 +3892,7 @@
                   <pic:spPr>
                     <a:xfrm>
                       <a:off x="0" y="0"/>
-                      <a:ext cx="5731510" cy="3244850"/>
+                      <a:ext cx="5731510" cy="2785110"/>
                     </a:xfrm>
                     <a:prstGeom prst="rect">
                       <a:avLst/>
@@ -3761,16 +3906,23 @@
       </w:r>
     </w:p>
     <w:p>
+      <w:pPr>
+        <w:rPr>
+          <w:rStyle w:val="Heading3Char"/>
+          <w:color w:val="2F5496" w:themeColor="accent1" w:themeShade="BF"/>
+          <w:sz w:val="26"/>
+          <w:szCs w:val="26"/>
+        </w:rPr>
+      </w:pPr>
       <w:r>
         <w:rPr>
           <w:noProof/>
         </w:rPr>
-        <w:lastRenderedPageBreak/>
         <w:drawing>
-          <wp:inline distT="0" distB="0" distL="0" distR="0" wp14:anchorId="2F891223" wp14:editId="3CD823A3">
-            <wp:extent cx="5731510" cy="4911725"/>
-            <wp:effectExtent l="0" t="0" r="2540" b="3175"/>
-            <wp:docPr id="244" name="Picture 244"/>
+          <wp:inline distT="0" distB="0" distL="0" distR="0" wp14:anchorId="43807544" wp14:editId="73A6D55E">
+            <wp:extent cx="5731510" cy="3244850"/>
+            <wp:effectExtent l="0" t="0" r="2540" b="0"/>
+            <wp:docPr id="243" name="Picture 243"/>
             <wp:cNvGraphicFramePr>
               <a:graphicFrameLocks xmlns:a="http://schemas.openxmlformats.org/drawingml/2006/main" noChangeAspect="1"/>
             </wp:cNvGraphicFramePr>
@@ -3790,7 +3942,7 @@
                   <pic:spPr>
                     <a:xfrm>
                       <a:off x="0" y="0"/>
-                      <a:ext cx="5731510" cy="4911725"/>
+                      <a:ext cx="5731510" cy="3244850"/>
                     </a:xfrm>
                     <a:prstGeom prst="rect">
                       <a:avLst/>
@@ -3808,11 +3960,12 @@
         <w:rPr>
           <w:noProof/>
         </w:rPr>
+        <w:lastRenderedPageBreak/>
         <w:drawing>
-          <wp:inline distT="0" distB="0" distL="0" distR="0" wp14:anchorId="1A583D76" wp14:editId="152B1E7B">
-            <wp:extent cx="5731510" cy="2726690"/>
-            <wp:effectExtent l="0" t="0" r="2540" b="0"/>
-            <wp:docPr id="245" name="Picture 245"/>
+          <wp:inline distT="0" distB="0" distL="0" distR="0" wp14:anchorId="2F891223" wp14:editId="3CD823A3">
+            <wp:extent cx="5731510" cy="4911725"/>
+            <wp:effectExtent l="0" t="0" r="2540" b="3175"/>
+            <wp:docPr id="244" name="Picture 244"/>
             <wp:cNvGraphicFramePr>
               <a:graphicFrameLocks xmlns:a="http://schemas.openxmlformats.org/drawingml/2006/main" noChangeAspect="1"/>
             </wp:cNvGraphicFramePr>
@@ -3832,7 +3985,7 @@
                   <pic:spPr>
                     <a:xfrm>
                       <a:off x="0" y="0"/>
-                      <a:ext cx="5731510" cy="2726690"/>
+                      <a:ext cx="5731510" cy="4911725"/>
                     </a:xfrm>
                     <a:prstGeom prst="rect">
                       <a:avLst/>
@@ -3846,128 +3999,15 @@
       </w:r>
     </w:p>
     <w:p>
-      <w:pPr>
-        <w:pStyle w:val="Heading2"/>
-        <w:rPr>
-          <w:rStyle w:val="Heading3Char"/>
-          <w:color w:val="2F5496" w:themeColor="accent1" w:themeShade="BF"/>
-          <w:sz w:val="26"/>
-          <w:szCs w:val="26"/>
-        </w:rPr>
-      </w:pPr>
-    </w:p>
-    <w:p>
-      <w:pPr>
-        <w:pStyle w:val="Heading2"/>
-        <w:rPr>
-          <w:rStyle w:val="Heading3Char"/>
-          <w:color w:val="2F5496" w:themeColor="accent1" w:themeShade="BF"/>
-          <w:sz w:val="26"/>
-          <w:szCs w:val="26"/>
-        </w:rPr>
-      </w:pPr>
-    </w:p>
-    <w:p>
-      <w:pPr>
-        <w:pStyle w:val="Heading2"/>
-        <w:rPr>
-          <w:rStyle w:val="Heading3Char"/>
-          <w:color w:val="2F5496" w:themeColor="accent1" w:themeShade="BF"/>
-          <w:sz w:val="26"/>
-          <w:szCs w:val="26"/>
-        </w:rPr>
-      </w:pPr>
-      <w:bookmarkStart w:id="5" w:name="_Toc35516043"/>
-      <w:r>
-        <w:rPr>
-          <w:rStyle w:val="Heading3Char"/>
-          <w:color w:val="2F5496" w:themeColor="accent1" w:themeShade="BF"/>
-          <w:sz w:val="26"/>
-          <w:szCs w:val="26"/>
-        </w:rPr>
-        <w:t xml:space="preserve">Configuring </w:t>
-      </w:r>
-      <w:r>
-        <w:rPr>
-          <w:rStyle w:val="Heading3Char"/>
-          <w:color w:val="2F5496" w:themeColor="accent1" w:themeShade="BF"/>
-          <w:sz w:val="26"/>
-          <w:szCs w:val="26"/>
-        </w:rPr>
-        <w:t>MQ</w:t>
-      </w:r>
-      <w:bookmarkEnd w:id="5"/>
-    </w:p>
-    <w:p>
-      <w:r>
-        <w:t>DEFINE CHANNEL(TLSPRQM1.SVRCONN) +</w:t>
-      </w:r>
-    </w:p>
-    <w:p>
-      <w:r>
-        <w:lastRenderedPageBreak/>
-        <w:tab/>
-        <w:t xml:space="preserve">CHLTYPE(CLNTCONN) + </w:t>
-      </w:r>
-    </w:p>
-    <w:p>
-      <w:r>
-        <w:tab/>
-        <w:t>TRPTYPE(TCP) +</w:t>
-      </w:r>
-    </w:p>
-    <w:p>
-      <w:r>
-        <w:tab/>
-        <w:t>CONNAME('ibm-mqadvanced-server-tls-build-da-build-project.apps.cloudpak.ocp4.cloudnativekube.com(443)') +</w:t>
-      </w:r>
-    </w:p>
-    <w:p>
-      <w:r>
-        <w:tab/>
-        <w:t>CERTLABL('</w:t>
-      </w:r>
-      <w:proofErr w:type="spellStart"/>
-      <w:r>
-        <w:t>ibmmqarnold</w:t>
-      </w:r>
-      <w:proofErr w:type="spellEnd"/>
-      <w:r>
-        <w:t>') +</w:t>
-      </w:r>
-    </w:p>
-    <w:p>
-      <w:r>
-        <w:tab/>
-        <w:t>QMNAME('ibmmqadvancedservertlsbuild2q6v7z') +</w:t>
-      </w:r>
-    </w:p>
-    <w:p>
-      <w:r>
-        <w:t xml:space="preserve">    SSLCIPH(ANY_TLS12) +</w:t>
-      </w:r>
-    </w:p>
-    <w:p>
-      <w:r>
-        <w:tab/>
-        <w:t>REPLACE</w:t>
-      </w:r>
-    </w:p>
-    <w:p>
-      <w:r>
-        <w:t>RIT needs a Java Key Store (JKS)</w:t>
-      </w:r>
-    </w:p>
-    <w:p>
       <w:r>
         <w:rPr>
           <w:noProof/>
         </w:rPr>
         <w:drawing>
-          <wp:inline distT="0" distB="0" distL="0" distR="0" wp14:anchorId="08D71C30" wp14:editId="5D18312A">
-            <wp:extent cx="5731510" cy="1485900"/>
+          <wp:inline distT="0" distB="0" distL="0" distR="0" wp14:anchorId="1A583D76" wp14:editId="152B1E7B">
+            <wp:extent cx="5731510" cy="2726690"/>
             <wp:effectExtent l="0" t="0" r="2540" b="0"/>
-            <wp:docPr id="246" name="Picture 246"/>
+            <wp:docPr id="245" name="Picture 245"/>
             <wp:cNvGraphicFramePr>
               <a:graphicFrameLocks xmlns:a="http://schemas.openxmlformats.org/drawingml/2006/main" noChangeAspect="1"/>
             </wp:cNvGraphicFramePr>
@@ -3987,6 +4027,161 @@
                   <pic:spPr>
                     <a:xfrm>
                       <a:off x="0" y="0"/>
+                      <a:ext cx="5731510" cy="2726690"/>
+                    </a:xfrm>
+                    <a:prstGeom prst="rect">
+                      <a:avLst/>
+                    </a:prstGeom>
+                  </pic:spPr>
+                </pic:pic>
+              </a:graphicData>
+            </a:graphic>
+          </wp:inline>
+        </w:drawing>
+      </w:r>
+    </w:p>
+    <w:p>
+      <w:pPr>
+        <w:pStyle w:val="Heading2"/>
+        <w:rPr>
+          <w:rStyle w:val="Heading3Char"/>
+          <w:color w:val="2F5496" w:themeColor="accent1" w:themeShade="BF"/>
+          <w:sz w:val="26"/>
+          <w:szCs w:val="26"/>
+        </w:rPr>
+      </w:pPr>
+    </w:p>
+    <w:p>
+      <w:pPr>
+        <w:pStyle w:val="Heading2"/>
+        <w:rPr>
+          <w:rStyle w:val="Heading3Char"/>
+          <w:color w:val="2F5496" w:themeColor="accent1" w:themeShade="BF"/>
+          <w:sz w:val="26"/>
+          <w:szCs w:val="26"/>
+        </w:rPr>
+      </w:pPr>
+    </w:p>
+    <w:p>
+      <w:pPr>
+        <w:pStyle w:val="Heading2"/>
+        <w:rPr>
+          <w:rStyle w:val="Heading3Char"/>
+          <w:color w:val="2F5496" w:themeColor="accent1" w:themeShade="BF"/>
+          <w:sz w:val="26"/>
+          <w:szCs w:val="26"/>
+        </w:rPr>
+      </w:pPr>
+      <w:bookmarkStart w:id="6" w:name="_Toc35517471"/>
+      <w:r>
+        <w:rPr>
+          <w:rStyle w:val="Heading3Char"/>
+          <w:color w:val="2F5496" w:themeColor="accent1" w:themeShade="BF"/>
+          <w:sz w:val="26"/>
+          <w:szCs w:val="26"/>
+        </w:rPr>
+        <w:t xml:space="preserve">Configuring </w:t>
+      </w:r>
+      <w:r>
+        <w:rPr>
+          <w:rStyle w:val="Heading3Char"/>
+          <w:color w:val="2F5496" w:themeColor="accent1" w:themeShade="BF"/>
+          <w:sz w:val="26"/>
+          <w:szCs w:val="26"/>
+        </w:rPr>
+        <w:t>MQ</w:t>
+      </w:r>
+      <w:bookmarkEnd w:id="6"/>
+    </w:p>
+    <w:p>
+      <w:r>
+        <w:t>DEFINE CHANNEL(TLSPRQM1.SVRCONN) +</w:t>
+      </w:r>
+    </w:p>
+    <w:p>
+      <w:r>
+        <w:lastRenderedPageBreak/>
+        <w:tab/>
+        <w:t xml:space="preserve">CHLTYPE(CLNTCONN) + </w:t>
+      </w:r>
+    </w:p>
+    <w:p>
+      <w:r>
+        <w:tab/>
+        <w:t>TRPTYPE(TCP) +</w:t>
+      </w:r>
+    </w:p>
+    <w:p>
+      <w:r>
+        <w:tab/>
+        <w:t>CONNAME('ibm-mqadvanced-server-tls-build-da-build-project.apps.cloudpak.ocp4.cloudnativekube.com(443)') +</w:t>
+      </w:r>
+    </w:p>
+    <w:p>
+      <w:r>
+        <w:tab/>
+        <w:t>CERTLABL('</w:t>
+      </w:r>
+      <w:proofErr w:type="spellStart"/>
+      <w:r>
+        <w:t>ibmmqarnold</w:t>
+      </w:r>
+      <w:proofErr w:type="spellEnd"/>
+      <w:r>
+        <w:t>') +</w:t>
+      </w:r>
+    </w:p>
+    <w:p>
+      <w:r>
+        <w:tab/>
+        <w:t>QMNAME('ibmmqadvancedservertlsbuild2q6v7z') +</w:t>
+      </w:r>
+    </w:p>
+    <w:p>
+      <w:r>
+        <w:t xml:space="preserve">    SSLCIPH(ANY_TLS12) +</w:t>
+      </w:r>
+    </w:p>
+    <w:p>
+      <w:r>
+        <w:tab/>
+        <w:t>REPLACE</w:t>
+      </w:r>
+    </w:p>
+    <w:p>
+      <w:r>
+        <w:t>RIT needs a Java Key Store (JKS)</w:t>
+      </w:r>
+    </w:p>
+    <w:p>
+      <w:r>
+        <w:rPr>
+          <w:noProof/>
+        </w:rPr>
+        <w:drawing>
+          <wp:inline distT="0" distB="0" distL="0" distR="0" wp14:anchorId="08D71C30" wp14:editId="5D18312A">
+            <wp:extent cx="5731510" cy="1485900"/>
+            <wp:effectExtent l="0" t="0" r="2540" b="0"/>
+            <wp:docPr id="246" name="Picture 246"/>
+            <wp:cNvGraphicFramePr>
+              <a:graphicFrameLocks xmlns:a="http://schemas.openxmlformats.org/drawingml/2006/main" noChangeAspect="1"/>
+            </wp:cNvGraphicFramePr>
+            <a:graphic xmlns:a="http://schemas.openxmlformats.org/drawingml/2006/main">
+              <a:graphicData uri="http://schemas.openxmlformats.org/drawingml/2006/picture">
+                <pic:pic xmlns:pic="http://schemas.openxmlformats.org/drawingml/2006/picture">
+                  <pic:nvPicPr>
+                    <pic:cNvPr id="1" name=""/>
+                    <pic:cNvPicPr/>
+                  </pic:nvPicPr>
+                  <pic:blipFill>
+                    <a:blip r:embed="rId30"/>
+                    <a:stretch>
+                      <a:fillRect/>
+                    </a:stretch>
+                  </pic:blipFill>
+                  <pic:spPr>
+                    <a:xfrm>
+                      <a:off x="0" y="0"/>
                       <a:ext cx="5731510" cy="1485900"/>
                     </a:xfrm>
                     <a:prstGeom prst="rect">
@@ -4027,11 +4222,11 @@
       <w:pPr>
         <w:pStyle w:val="Heading2"/>
       </w:pPr>
-      <w:bookmarkStart w:id="6" w:name="_Toc35516044"/>
+      <w:bookmarkStart w:id="7" w:name="_Toc35517472"/>
       <w:r>
         <w:t>Configuring HTTP</w:t>
       </w:r>
-      <w:bookmarkEnd w:id="6"/>
+      <w:bookmarkEnd w:id="7"/>
     </w:p>
     <w:p>
       <w:pPr>
@@ -4042,36 +4237,36 @@
       <w:pPr>
         <w:pStyle w:val="Heading2"/>
       </w:pPr>
-      <w:bookmarkStart w:id="7" w:name="_Toc35516045"/>
+      <w:bookmarkStart w:id="8" w:name="_Toc35517473"/>
       <w:r>
         <w:t>Using RIT to test ACE Micro Service 1 on RHOS</w:t>
       </w:r>
-      <w:bookmarkEnd w:id="7"/>
+      <w:bookmarkEnd w:id="8"/>
     </w:p>
     <w:p/>
     <w:p>
       <w:pPr>
         <w:pStyle w:val="Heading2"/>
       </w:pPr>
-      <w:bookmarkStart w:id="8" w:name="_Toc35516046"/>
+      <w:bookmarkStart w:id="9" w:name="_Toc35517474"/>
       <w:r>
         <w:t>Running ACE Micro Service 2 Stub on RIT</w:t>
       </w:r>
-      <w:bookmarkEnd w:id="8"/>
+      <w:bookmarkEnd w:id="9"/>
     </w:p>
     <w:p/>
     <w:p>
       <w:pPr>
         <w:pStyle w:val="Heading2"/>
       </w:pPr>
-      <w:bookmarkStart w:id="9" w:name="_Toc35516047"/>
+      <w:bookmarkStart w:id="10" w:name="_Toc35517475"/>
       <w:r>
         <w:t xml:space="preserve">Testing ACE Micro Service 2 </w:t>
       </w:r>
       <w:r>
         <w:t>Stub on RIT</w:t>
       </w:r>
-      <w:bookmarkEnd w:id="9"/>
+      <w:bookmarkEnd w:id="10"/>
     </w:p>
     <w:p/>
     <w:p/>
@@ -4207,7 +4402,7 @@
                     <pic:cNvPicPr/>
                   </pic:nvPicPr>
                   <pic:blipFill>
-                    <a:blip r:embed="rId30"/>
+                    <a:blip r:embed="rId31"/>
                     <a:stretch>
                       <a:fillRect/>
                     </a:stretch>
@@ -4265,7 +4460,7 @@
           <w:lang w:eastAsia="en-AU"/>
         </w:rPr>
       </w:pPr>
-      <w:bookmarkStart w:id="10" w:name="_Toc35516048"/>
+      <w:bookmarkStart w:id="11" w:name="_Toc35517476"/>
       <w:r>
         <w:rPr>
           <w:rFonts w:eastAsia="Times New Roman"/>
@@ -4273,7 +4468,7 @@
         </w:rPr>
         <w:t>Secure gateway</w:t>
       </w:r>
-      <w:bookmarkEnd w:id="10"/>
+      <w:bookmarkEnd w:id="11"/>
     </w:p>
     <w:p>
       <w:pPr>
@@ -4282,14 +4477,14 @@
           <w:lang w:eastAsia="en-AU"/>
         </w:rPr>
       </w:pPr>
-      <w:bookmarkStart w:id="11" w:name="_Toc35516049"/>
+      <w:bookmarkStart w:id="12" w:name="_Toc35517477"/>
       <w:r>
         <w:rPr>
           <w:lang w:eastAsia="en-AU"/>
         </w:rPr>
         <w:t>Calling ACE MS2 stub</w:t>
       </w:r>
-      <w:bookmarkEnd w:id="11"/>
+      <w:bookmarkEnd w:id="12"/>
     </w:p>
     <w:p>
       <w:pPr>
@@ -4415,53 +4610,6 @@
             <wp:extent cx="5731510" cy="3533140"/>
             <wp:effectExtent l="0" t="0" r="2540" b="0"/>
             <wp:docPr id="247" name="Picture 247"/>
-            <wp:cNvGraphicFramePr>
-              <a:graphicFrameLocks xmlns:a="http://schemas.openxmlformats.org/drawingml/2006/main" noChangeAspect="1"/>
-            </wp:cNvGraphicFramePr>
-            <a:graphic xmlns:a="http://schemas.openxmlformats.org/drawingml/2006/main">
-              <a:graphicData uri="http://schemas.openxmlformats.org/drawingml/2006/picture">
-                <pic:pic xmlns:pic="http://schemas.openxmlformats.org/drawingml/2006/picture">
-                  <pic:nvPicPr>
-                    <pic:cNvPr id="1" name=""/>
-                    <pic:cNvPicPr/>
-                  </pic:nvPicPr>
-                  <pic:blipFill>
-                    <a:blip r:embed="rId31"/>
-                    <a:stretch>
-                      <a:fillRect/>
-                    </a:stretch>
-                  </pic:blipFill>
-                  <pic:spPr>
-                    <a:xfrm>
-                      <a:off x="0" y="0"/>
-                      <a:ext cx="5731510" cy="3533140"/>
-                    </a:xfrm>
-                    <a:prstGeom prst="rect">
-                      <a:avLst/>
-                    </a:prstGeom>
-                  </pic:spPr>
-                </pic:pic>
-              </a:graphicData>
-            </a:graphic>
-          </wp:inline>
-        </w:drawing>
-      </w:r>
-    </w:p>
-    <w:p>
-      <w:pPr>
-        <w:rPr>
-          <w:lang w:eastAsia="en-AU"/>
-        </w:rPr>
-      </w:pPr>
-      <w:r>
-        <w:rPr>
-          <w:noProof/>
-        </w:rPr>
-        <w:drawing>
-          <wp:inline distT="0" distB="0" distL="0" distR="0" wp14:anchorId="3E2FB4D6" wp14:editId="0DAE912F">
-            <wp:extent cx="5731510" cy="5053330"/>
-            <wp:effectExtent l="0" t="0" r="2540" b="0"/>
-            <wp:docPr id="251" name="Picture 251"/>
             <wp:cNvGraphicFramePr>
               <a:graphicFrameLocks xmlns:a="http://schemas.openxmlformats.org/drawingml/2006/main" noChangeAspect="1"/>
             </wp:cNvGraphicFramePr>
@@ -4481,7 +4629,7 @@
                   <pic:spPr>
                     <a:xfrm>
                       <a:off x="0" y="0"/>
-                      <a:ext cx="5731510" cy="5053330"/>
+                      <a:ext cx="5731510" cy="3533140"/>
                     </a:xfrm>
                     <a:prstGeom prst="rect">
                       <a:avLst/>
@@ -4502,27 +4650,13 @@
       </w:pPr>
       <w:r>
         <w:rPr>
-          <w:lang w:eastAsia="en-AU"/>
-        </w:rPr>
-        <w:lastRenderedPageBreak/>
-        <w:t>As per the client end you need to toggle the server end between IP/port combinations</w:t>
-      </w:r>
-    </w:p>
-    <w:p>
-      <w:pPr>
-        <w:rPr>
-          <w:lang w:eastAsia="en-AU"/>
-        </w:rPr>
-      </w:pPr>
-      <w:r>
-        <w:rPr>
           <w:noProof/>
         </w:rPr>
         <w:drawing>
-          <wp:inline distT="0" distB="0" distL="0" distR="0" wp14:anchorId="57375ED5" wp14:editId="0B333621">
-            <wp:extent cx="5731510" cy="3306445"/>
-            <wp:effectExtent l="0" t="0" r="2540" b="8255"/>
-            <wp:docPr id="252" name="Picture 252"/>
+          <wp:inline distT="0" distB="0" distL="0" distR="0" wp14:anchorId="3E2FB4D6" wp14:editId="0DAE912F">
+            <wp:extent cx="5731510" cy="5053330"/>
+            <wp:effectExtent l="0" t="0" r="2540" b="0"/>
+            <wp:docPr id="251" name="Picture 251"/>
             <wp:cNvGraphicFramePr>
               <a:graphicFrameLocks xmlns:a="http://schemas.openxmlformats.org/drawingml/2006/main" noChangeAspect="1"/>
             </wp:cNvGraphicFramePr>
@@ -4542,7 +4676,7 @@
                   <pic:spPr>
                     <a:xfrm>
                       <a:off x="0" y="0"/>
-                      <a:ext cx="5731510" cy="3306445"/>
+                      <a:ext cx="5731510" cy="5053330"/>
                     </a:xfrm>
                     <a:prstGeom prst="rect">
                       <a:avLst/>
@@ -4565,36 +4699,25 @@
         <w:rPr>
           <w:lang w:eastAsia="en-AU"/>
         </w:rPr>
-        <w:t>If on w</w:t>
-      </w:r>
-      <w:r>
+        <w:lastRenderedPageBreak/>
+        <w:t>As per the client end you need to toggle the server end between IP/port combinations</w:t>
+      </w:r>
+    </w:p>
+    <w:p>
+      <w:pPr>
         <w:rPr>
           <w:lang w:eastAsia="en-AU"/>
         </w:rPr>
-        <w:t>i</w:t>
-      </w:r>
-      <w:r>
-        <w:rPr>
-          <w:lang w:eastAsia="en-AU"/>
-        </w:rPr>
-        <w:t>ndows you will likely need to open the firewall</w:t>
-      </w:r>
-    </w:p>
-    <w:p>
-      <w:pPr>
-        <w:rPr>
-          <w:lang w:eastAsia="en-AU"/>
-        </w:rPr>
       </w:pPr>
       <w:r>
         <w:rPr>
           <w:noProof/>
         </w:rPr>
         <w:drawing>
-          <wp:inline distT="0" distB="0" distL="0" distR="0" wp14:anchorId="08E3CF49" wp14:editId="6CC0D182">
-            <wp:extent cx="5731510" cy="3915410"/>
-            <wp:effectExtent l="0" t="0" r="2540" b="8890"/>
-            <wp:docPr id="249" name="Picture 249"/>
+          <wp:inline distT="0" distB="0" distL="0" distR="0" wp14:anchorId="57375ED5" wp14:editId="0B333621">
+            <wp:extent cx="5731510" cy="3306445"/>
+            <wp:effectExtent l="0" t="0" r="2540" b="8255"/>
+            <wp:docPr id="252" name="Picture 252"/>
             <wp:cNvGraphicFramePr>
               <a:graphicFrameLocks xmlns:a="http://schemas.openxmlformats.org/drawingml/2006/main" noChangeAspect="1"/>
             </wp:cNvGraphicFramePr>
@@ -4614,7 +4737,7 @@
                   <pic:spPr>
                     <a:xfrm>
                       <a:off x="0" y="0"/>
-                      <a:ext cx="5731510" cy="3915410"/>
+                      <a:ext cx="5731510" cy="3306445"/>
                     </a:xfrm>
                     <a:prstGeom prst="rect">
                       <a:avLst/>
@@ -4633,36 +4756,40 @@
           <w:lang w:eastAsia="en-AU"/>
         </w:rPr>
       </w:pPr>
-    </w:p>
-    <w:p>
-      <w:pPr>
+      <w:r>
         <w:rPr>
           <w:lang w:eastAsia="en-AU"/>
         </w:rPr>
-      </w:pPr>
+        <w:t>If on w</w:t>
+      </w:r>
       <w:r>
         <w:rPr>
           <w:lang w:eastAsia="en-AU"/>
         </w:rPr>
-        <w:t>Server End</w:t>
-      </w:r>
-    </w:p>
-    <w:p>
-      <w:pPr>
+        <w:t>i</w:t>
+      </w:r>
+      <w:r>
         <w:rPr>
           <w:lang w:eastAsia="en-AU"/>
         </w:rPr>
+        <w:t>ndows you will likely need to open the firewall</w:t>
+      </w:r>
+    </w:p>
+    <w:p>
+      <w:pPr>
+        <w:rPr>
+          <w:lang w:eastAsia="en-AU"/>
+        </w:rPr>
       </w:pPr>
       <w:r>
         <w:rPr>
           <w:noProof/>
         </w:rPr>
-        <w:lastRenderedPageBreak/>
         <w:drawing>
-          <wp:inline distT="0" distB="0" distL="0" distR="0" wp14:anchorId="65C93908" wp14:editId="751D2A98">
-            <wp:extent cx="5731510" cy="3701415"/>
-            <wp:effectExtent l="0" t="0" r="2540" b="0"/>
-            <wp:docPr id="248" name="Picture 248"/>
+          <wp:inline distT="0" distB="0" distL="0" distR="0" wp14:anchorId="08E3CF49" wp14:editId="6CC0D182">
+            <wp:extent cx="5731510" cy="3915410"/>
+            <wp:effectExtent l="0" t="0" r="2540" b="8890"/>
+            <wp:docPr id="249" name="Picture 249"/>
             <wp:cNvGraphicFramePr>
               <a:graphicFrameLocks xmlns:a="http://schemas.openxmlformats.org/drawingml/2006/main" noChangeAspect="1"/>
             </wp:cNvGraphicFramePr>
@@ -4682,7 +4809,7 @@
                   <pic:spPr>
                     <a:xfrm>
                       <a:off x="0" y="0"/>
-                      <a:ext cx="5731510" cy="3701415"/>
+                      <a:ext cx="5731510" cy="3915410"/>
                     </a:xfrm>
                     <a:prstGeom prst="rect">
                       <a:avLst/>
@@ -4701,28 +4828,36 @@
           <w:lang w:eastAsia="en-AU"/>
         </w:rPr>
       </w:pPr>
-      <w:r>
+    </w:p>
+    <w:p>
+      <w:pPr>
         <w:rPr>
           <w:lang w:eastAsia="en-AU"/>
         </w:rPr>
-        <w:t>Calling RSVT ACE MS2 stub via public IP</w:t>
-      </w:r>
-    </w:p>
-    <w:p>
-      <w:pPr>
+      </w:pPr>
+      <w:r>
         <w:rPr>
           <w:lang w:eastAsia="en-AU"/>
         </w:rPr>
+        <w:t>Server End</w:t>
+      </w:r>
+    </w:p>
+    <w:p>
+      <w:pPr>
+        <w:rPr>
+          <w:lang w:eastAsia="en-AU"/>
+        </w:rPr>
       </w:pPr>
       <w:r>
         <w:rPr>
           <w:noProof/>
         </w:rPr>
+        <w:lastRenderedPageBreak/>
         <w:drawing>
-          <wp:inline distT="0" distB="0" distL="0" distR="0" wp14:anchorId="00CFE611" wp14:editId="3287A4AB">
-            <wp:extent cx="5731510" cy="4224020"/>
-            <wp:effectExtent l="0" t="0" r="2540" b="5080"/>
-            <wp:docPr id="250" name="Picture 250"/>
+          <wp:inline distT="0" distB="0" distL="0" distR="0" wp14:anchorId="65C93908" wp14:editId="751D2A98">
+            <wp:extent cx="5731510" cy="3701415"/>
+            <wp:effectExtent l="0" t="0" r="2540" b="0"/>
+            <wp:docPr id="248" name="Picture 248"/>
             <wp:cNvGraphicFramePr>
               <a:graphicFrameLocks xmlns:a="http://schemas.openxmlformats.org/drawingml/2006/main" noChangeAspect="1"/>
             </wp:cNvGraphicFramePr>
@@ -4742,7 +4877,7 @@
                   <pic:spPr>
                     <a:xfrm>
                       <a:off x="0" y="0"/>
-                      <a:ext cx="5731510" cy="4224020"/>
+                      <a:ext cx="5731510" cy="3701415"/>
                     </a:xfrm>
                     <a:prstGeom prst="rect">
                       <a:avLst/>
@@ -4757,27 +4892,32 @@
     </w:p>
     <w:p>
       <w:pPr>
-        <w:pStyle w:val="Heading2"/>
-      </w:pPr>
-      <w:bookmarkStart w:id="12" w:name="_Toc35515959"/>
-      <w:bookmarkStart w:id="13" w:name="_Toc35516050"/>
-      <w:r>
-        <w:lastRenderedPageBreak/>
-        <w:t>IBM MQ Queue Manager</w:t>
-      </w:r>
-      <w:bookmarkEnd w:id="12"/>
-      <w:bookmarkEnd w:id="13"/>
-    </w:p>
-    <w:p>
+        <w:rPr>
+          <w:lang w:eastAsia="en-AU"/>
+        </w:rPr>
+      </w:pPr>
+      <w:r>
+        <w:rPr>
+          <w:lang w:eastAsia="en-AU"/>
+        </w:rPr>
+        <w:t>Calling RSVT ACE MS2 stub via public IP</w:t>
+      </w:r>
+    </w:p>
+    <w:p>
+      <w:pPr>
+        <w:rPr>
+          <w:lang w:eastAsia="en-AU"/>
+        </w:rPr>
+      </w:pPr>
       <w:r>
         <w:rPr>
           <w:noProof/>
         </w:rPr>
         <w:drawing>
-          <wp:inline distT="0" distB="0" distL="0" distR="0" wp14:anchorId="7B9B997E" wp14:editId="1B5C6A8A">
-            <wp:extent cx="5534025" cy="2514600"/>
-            <wp:effectExtent l="0" t="0" r="9525" b="0"/>
-            <wp:docPr id="3" name="Picture 3"/>
+          <wp:inline distT="0" distB="0" distL="0" distR="0" wp14:anchorId="00CFE611" wp14:editId="3287A4AB">
+            <wp:extent cx="5731510" cy="4224020"/>
+            <wp:effectExtent l="0" t="0" r="2540" b="5080"/>
+            <wp:docPr id="250" name="Picture 250"/>
             <wp:cNvGraphicFramePr>
               <a:graphicFrameLocks xmlns:a="http://schemas.openxmlformats.org/drawingml/2006/main" noChangeAspect="1"/>
             </wp:cNvGraphicFramePr>
@@ -4797,7 +4937,7 @@
                   <pic:spPr>
                     <a:xfrm>
                       <a:off x="0" y="0"/>
-                      <a:ext cx="5534025" cy="2514600"/>
+                      <a:ext cx="5731510" cy="4224020"/>
                     </a:xfrm>
                     <a:prstGeom prst="rect">
                       <a:avLst/>
@@ -4811,15 +4951,28 @@
       </w:r>
     </w:p>
     <w:p>
+      <w:pPr>
+        <w:pStyle w:val="Heading2"/>
+      </w:pPr>
+      <w:bookmarkStart w:id="13" w:name="_Toc35515959"/>
+      <w:bookmarkStart w:id="14" w:name="_Toc35517478"/>
+      <w:r>
+        <w:lastRenderedPageBreak/>
+        <w:t>IBM MQ Queue Manager</w:t>
+      </w:r>
+      <w:bookmarkEnd w:id="13"/>
+      <w:bookmarkEnd w:id="14"/>
+    </w:p>
+    <w:p>
       <w:r>
         <w:rPr>
           <w:noProof/>
         </w:rPr>
         <w:drawing>
-          <wp:inline distT="0" distB="0" distL="0" distR="0" wp14:anchorId="436FFC09" wp14:editId="3A24BF2F">
-            <wp:extent cx="5731510" cy="1285875"/>
-            <wp:effectExtent l="0" t="0" r="2540" b="9525"/>
-            <wp:docPr id="4" name="Picture 4"/>
+          <wp:inline distT="0" distB="0" distL="0" distR="0" wp14:anchorId="7B9B997E" wp14:editId="1B5C6A8A">
+            <wp:extent cx="5534025" cy="2514600"/>
+            <wp:effectExtent l="0" t="0" r="9525" b="0"/>
+            <wp:docPr id="3" name="Picture 3"/>
             <wp:cNvGraphicFramePr>
               <a:graphicFrameLocks xmlns:a="http://schemas.openxmlformats.org/drawingml/2006/main" noChangeAspect="1"/>
             </wp:cNvGraphicFramePr>
@@ -4839,7 +4992,7 @@
                   <pic:spPr>
                     <a:xfrm>
                       <a:off x="0" y="0"/>
-                      <a:ext cx="5731510" cy="1285875"/>
+                      <a:ext cx="5534025" cy="2514600"/>
                     </a:xfrm>
                     <a:prstGeom prst="rect">
                       <a:avLst/>
@@ -4858,10 +5011,10 @@
           <w:noProof/>
         </w:rPr>
         <w:drawing>
-          <wp:inline distT="0" distB="0" distL="0" distR="0" wp14:anchorId="2EC746B7" wp14:editId="2DF0AFC0">
-            <wp:extent cx="5731510" cy="1570990"/>
-            <wp:effectExtent l="0" t="0" r="2540" b="0"/>
-            <wp:docPr id="5" name="Picture 5"/>
+          <wp:inline distT="0" distB="0" distL="0" distR="0" wp14:anchorId="436FFC09" wp14:editId="3A24BF2F">
+            <wp:extent cx="5731510" cy="1285875"/>
+            <wp:effectExtent l="0" t="0" r="2540" b="9525"/>
+            <wp:docPr id="4" name="Picture 4"/>
             <wp:cNvGraphicFramePr>
               <a:graphicFrameLocks xmlns:a="http://schemas.openxmlformats.org/drawingml/2006/main" noChangeAspect="1"/>
             </wp:cNvGraphicFramePr>
@@ -4881,7 +5034,7 @@
                   <pic:spPr>
                     <a:xfrm>
                       <a:off x="0" y="0"/>
-                      <a:ext cx="5731510" cy="1570990"/>
+                      <a:ext cx="5731510" cy="1285875"/>
                     </a:xfrm>
                     <a:prstGeom prst="rect">
                       <a:avLst/>
@@ -4895,135 +5048,15 @@
       </w:r>
     </w:p>
     <w:p>
-      <w:pPr>
-        <w:pStyle w:val="Heading3"/>
-      </w:pPr>
-      <w:bookmarkStart w:id="14" w:name="_Toc35515960"/>
-      <w:bookmarkStart w:id="15" w:name="_Toc35516051"/>
-      <w:r>
-        <w:t>Channel creation for Linux based queue manager</w:t>
-      </w:r>
-      <w:bookmarkEnd w:id="14"/>
-      <w:bookmarkEnd w:id="15"/>
-    </w:p>
-    <w:p>
-      <w:r>
-        <w:t>DEFINE CHANNEL(IVT.SVRCONN) CHLTYPE(SVRCONN) REPLACE</w:t>
-      </w:r>
-    </w:p>
-    <w:p>
-      <w:r>
-        <w:t>SET CHLAUTH(IVT.SVRCONN) TYPE(BLOCKUSER) USERLIST(nobody)</w:t>
-      </w:r>
-    </w:p>
-    <w:p>
-      <w:r>
-        <w:t xml:space="preserve">ALTER AUTHINFO(SYSTEM.DEFAULT.AUTHINFO.IDPWOS) AUTHTYPE(IDPWOS) CHCKCLNT(NONE) ADOPTCTX(YES)  </w:t>
-      </w:r>
-    </w:p>
-    <w:p>
-      <w:r>
-        <w:t>SET CHLAUTH(IVT.SVRCONN) TYPE (ADDRESSMAP) ADDRESS(*) MCAUSER(</w:t>
-      </w:r>
-      <w:r>
-        <w:rPr>
-          <w:color w:val="FF0000"/>
-        </w:rPr>
-        <w:t>'</w:t>
-      </w:r>
-      <w:proofErr w:type="spellStart"/>
-      <w:r>
-        <w:rPr>
-          <w:color w:val="FF0000"/>
-        </w:rPr>
-        <w:t>mqm</w:t>
-      </w:r>
-      <w:proofErr w:type="spellEnd"/>
-      <w:r>
-        <w:rPr>
-          <w:color w:val="FF0000"/>
-        </w:rPr>
-        <w:t>'</w:t>
-      </w:r>
-      <w:r>
-        <w:t>)</w:t>
-      </w:r>
-    </w:p>
-    <w:p>
-      <w:r>
-        <w:t>REFRESH SECURITY TYPE(CONNAUTH)</w:t>
-      </w:r>
-    </w:p>
-    <w:p>
-      <w:pPr>
-        <w:pStyle w:val="Heading3"/>
-      </w:pPr>
-      <w:bookmarkStart w:id="16" w:name="_Toc35515961"/>
-      <w:bookmarkStart w:id="17" w:name="_Toc35516052"/>
-      <w:r>
-        <w:t>Channel creation for windows based queue manager</w:t>
-      </w:r>
-      <w:bookmarkEnd w:id="16"/>
-      <w:bookmarkEnd w:id="17"/>
-    </w:p>
-    <w:p>
-      <w:r>
-        <w:t>DEFINE CHANNEL(IVT.SVRCONN) CHLTYPE(SVRCONN) REPLACE</w:t>
-      </w:r>
-    </w:p>
-    <w:p>
-      <w:r>
-        <w:t>SET CHLAUTH(IVT.SVRCONN) TYPE(BLOCKUSER) USERLIST(nobody)</w:t>
-      </w:r>
-    </w:p>
-    <w:p>
-      <w:r>
-        <w:lastRenderedPageBreak/>
-        <w:t xml:space="preserve">ALTER AUTHINFO(SYSTEM.DEFAULT.AUTHINFO.IDPWOS) AUTHTYPE(IDPWOS) CHCKCLNT(NONE) ADOPTCTX(YES)  </w:t>
-      </w:r>
-    </w:p>
-    <w:p>
-      <w:r>
-        <w:t>SET CHLAUTH(IVT.SVRCONN) TYPE (ADDRESSMAP) ADDRESS(*) MCAUSER(</w:t>
-      </w:r>
-      <w:r>
-        <w:rPr>
-          <w:color w:val="FF0000"/>
-        </w:rPr>
-        <w:t>'MUSR_MQADMIN'</w:t>
-      </w:r>
-      <w:r>
-        <w:t>)</w:t>
-      </w:r>
-    </w:p>
-    <w:p>
-      <w:r>
-        <w:t>REFRESH SECURITY TYPE(CONNAUTH)</w:t>
-      </w:r>
-    </w:p>
-    <w:p/>
-    <w:p>
-      <w:pPr>
-        <w:pStyle w:val="Heading2"/>
-      </w:pPr>
-      <w:bookmarkStart w:id="18" w:name="_Toc35515962"/>
-      <w:bookmarkStart w:id="19" w:name="_Toc35516053"/>
-      <w:r>
-        <w:t>IBM Secure Gateway Service – IBM Cloud</w:t>
-      </w:r>
-      <w:bookmarkEnd w:id="18"/>
-      <w:bookmarkEnd w:id="19"/>
-    </w:p>
-    <w:p>
       <w:r>
         <w:rPr>
           <w:noProof/>
         </w:rPr>
         <w:drawing>
-          <wp:inline distT="0" distB="0" distL="0" distR="0" wp14:anchorId="0593275B" wp14:editId="79596FEC">
-            <wp:extent cx="5731510" cy="4868545"/>
-            <wp:effectExtent l="0" t="0" r="2540" b="8255"/>
-            <wp:docPr id="6" name="Picture 6"/>
+          <wp:inline distT="0" distB="0" distL="0" distR="0" wp14:anchorId="2EC746B7" wp14:editId="2DF0AFC0">
+            <wp:extent cx="5731510" cy="1570990"/>
+            <wp:effectExtent l="0" t="0" r="2540" b="0"/>
+            <wp:docPr id="5" name="Picture 5"/>
             <wp:cNvGraphicFramePr>
               <a:graphicFrameLocks xmlns:a="http://schemas.openxmlformats.org/drawingml/2006/main" noChangeAspect="1"/>
             </wp:cNvGraphicFramePr>
@@ -5043,7 +5076,7 @@
                   <pic:spPr>
                     <a:xfrm>
                       <a:off x="0" y="0"/>
-                      <a:ext cx="5731510" cy="4868545"/>
+                      <a:ext cx="5731510" cy="1570990"/>
                     </a:xfrm>
                     <a:prstGeom prst="rect">
                       <a:avLst/>
@@ -5057,16 +5090,135 @@
       </w:r>
     </w:p>
     <w:p>
+      <w:pPr>
+        <w:pStyle w:val="Heading3"/>
+      </w:pPr>
+      <w:bookmarkStart w:id="15" w:name="_Toc35515960"/>
+      <w:bookmarkStart w:id="16" w:name="_Toc35517479"/>
+      <w:r>
+        <w:t>Channel creation for Linux based queue manager</w:t>
+      </w:r>
+      <w:bookmarkEnd w:id="15"/>
+      <w:bookmarkEnd w:id="16"/>
+    </w:p>
+    <w:p>
+      <w:r>
+        <w:t>DEFINE CHANNEL(IVT.SVRCONN) CHLTYPE(SVRCONN) REPLACE</w:t>
+      </w:r>
+    </w:p>
+    <w:p>
+      <w:r>
+        <w:t>SET CHLAUTH(IVT.SVRCONN) TYPE(BLOCKUSER) USERLIST(nobody)</w:t>
+      </w:r>
+    </w:p>
+    <w:p>
+      <w:r>
+        <w:t xml:space="preserve">ALTER AUTHINFO(SYSTEM.DEFAULT.AUTHINFO.IDPWOS) AUTHTYPE(IDPWOS) CHCKCLNT(NONE) ADOPTCTX(YES)  </w:t>
+      </w:r>
+    </w:p>
+    <w:p>
+      <w:r>
+        <w:t>SET CHLAUTH(IVT.SVRCONN) TYPE (ADDRESSMAP) ADDRESS(*) MCAUSER(</w:t>
+      </w:r>
+      <w:r>
+        <w:rPr>
+          <w:color w:val="FF0000"/>
+        </w:rPr>
+        <w:t>'</w:t>
+      </w:r>
+      <w:proofErr w:type="spellStart"/>
+      <w:r>
+        <w:rPr>
+          <w:color w:val="FF0000"/>
+        </w:rPr>
+        <w:t>mqm</w:t>
+      </w:r>
+      <w:proofErr w:type="spellEnd"/>
+      <w:r>
+        <w:rPr>
+          <w:color w:val="FF0000"/>
+        </w:rPr>
+        <w:t>'</w:t>
+      </w:r>
+      <w:r>
+        <w:t>)</w:t>
+      </w:r>
+    </w:p>
+    <w:p>
+      <w:r>
+        <w:t>REFRESH SECURITY TYPE(CONNAUTH)</w:t>
+      </w:r>
+    </w:p>
+    <w:p>
+      <w:pPr>
+        <w:pStyle w:val="Heading3"/>
+      </w:pPr>
+      <w:bookmarkStart w:id="17" w:name="_Toc35515961"/>
+      <w:bookmarkStart w:id="18" w:name="_Toc35517480"/>
+      <w:r>
+        <w:t>Channel creation for windows based queue manager</w:t>
+      </w:r>
+      <w:bookmarkEnd w:id="17"/>
+      <w:bookmarkEnd w:id="18"/>
+    </w:p>
+    <w:p>
+      <w:r>
+        <w:t>DEFINE CHANNEL(IVT.SVRCONN) CHLTYPE(SVRCONN) REPLACE</w:t>
+      </w:r>
+    </w:p>
+    <w:p>
+      <w:r>
+        <w:t>SET CHLAUTH(IVT.SVRCONN) TYPE(BLOCKUSER) USERLIST(nobody)</w:t>
+      </w:r>
+    </w:p>
+    <w:p>
+      <w:r>
+        <w:lastRenderedPageBreak/>
+        <w:t xml:space="preserve">ALTER AUTHINFO(SYSTEM.DEFAULT.AUTHINFO.IDPWOS) AUTHTYPE(IDPWOS) CHCKCLNT(NONE) ADOPTCTX(YES)  </w:t>
+      </w:r>
+    </w:p>
+    <w:p>
+      <w:r>
+        <w:t>SET CHLAUTH(IVT.SVRCONN) TYPE (ADDRESSMAP) ADDRESS(*) MCAUSER(</w:t>
+      </w:r>
+      <w:r>
+        <w:rPr>
+          <w:color w:val="FF0000"/>
+        </w:rPr>
+        <w:t>'MUSR_MQADMIN'</w:t>
+      </w:r>
+      <w:r>
+        <w:t>)</w:t>
+      </w:r>
+    </w:p>
+    <w:p>
+      <w:r>
+        <w:t>REFRESH SECURITY TYPE(CONNAUTH)</w:t>
+      </w:r>
+    </w:p>
+    <w:p/>
+    <w:p>
+      <w:pPr>
+        <w:pStyle w:val="Heading2"/>
+      </w:pPr>
+      <w:bookmarkStart w:id="19" w:name="_Toc35515962"/>
+      <w:bookmarkStart w:id="20" w:name="_Toc35517481"/>
+      <w:r>
+        <w:t>IBM Secure Gateway Service – IBM Cloud</w:t>
+      </w:r>
+      <w:bookmarkEnd w:id="19"/>
+      <w:bookmarkEnd w:id="20"/>
+    </w:p>
+    <w:p>
       <w:r>
         <w:rPr>
           <w:noProof/>
         </w:rPr>
-        <w:lastRenderedPageBreak/>
         <w:drawing>
-          <wp:inline distT="0" distB="0" distL="0" distR="0" wp14:anchorId="7727B4D4" wp14:editId="49513236">
-            <wp:extent cx="4791075" cy="5457825"/>
-            <wp:effectExtent l="0" t="0" r="9525" b="9525"/>
-            <wp:docPr id="7" name="Picture 7"/>
+          <wp:inline distT="0" distB="0" distL="0" distR="0" wp14:anchorId="0593275B" wp14:editId="79596FEC">
+            <wp:extent cx="5731510" cy="4868545"/>
+            <wp:effectExtent l="0" t="0" r="2540" b="8255"/>
+            <wp:docPr id="6" name="Picture 6"/>
             <wp:cNvGraphicFramePr>
               <a:graphicFrameLocks xmlns:a="http://schemas.openxmlformats.org/drawingml/2006/main" noChangeAspect="1"/>
             </wp:cNvGraphicFramePr>
@@ -5086,7 +5238,7 @@
                   <pic:spPr>
                     <a:xfrm>
                       <a:off x="0" y="0"/>
-                      <a:ext cx="4791075" cy="5457825"/>
+                      <a:ext cx="5731510" cy="4868545"/>
                     </a:xfrm>
                     <a:prstGeom prst="rect">
                       <a:avLst/>
@@ -5104,11 +5256,12 @@
         <w:rPr>
           <w:noProof/>
         </w:rPr>
+        <w:lastRenderedPageBreak/>
         <w:drawing>
-          <wp:inline distT="0" distB="0" distL="0" distR="0" wp14:anchorId="4B000B92" wp14:editId="5BC8C497">
-            <wp:extent cx="5731510" cy="1761490"/>
-            <wp:effectExtent l="0" t="0" r="2540" b="0"/>
-            <wp:docPr id="8" name="Picture 8"/>
+          <wp:inline distT="0" distB="0" distL="0" distR="0" wp14:anchorId="7727B4D4" wp14:editId="49513236">
+            <wp:extent cx="4791075" cy="5457825"/>
+            <wp:effectExtent l="0" t="0" r="9525" b="9525"/>
+            <wp:docPr id="7" name="Picture 7"/>
             <wp:cNvGraphicFramePr>
               <a:graphicFrameLocks xmlns:a="http://schemas.openxmlformats.org/drawingml/2006/main" noChangeAspect="1"/>
             </wp:cNvGraphicFramePr>
@@ -5128,7 +5281,7 @@
                   <pic:spPr>
                     <a:xfrm>
                       <a:off x="0" y="0"/>
-                      <a:ext cx="5731510" cy="1761490"/>
+                      <a:ext cx="4791075" cy="5457825"/>
                     </a:xfrm>
                     <a:prstGeom prst="rect">
                       <a:avLst/>
@@ -5142,83 +5295,15 @@
       </w:r>
     </w:p>
     <w:p>
-      <w:pPr>
-        <w:pStyle w:val="Heading2"/>
-      </w:pPr>
-      <w:bookmarkStart w:id="20" w:name="_Toc35515963"/>
-      <w:bookmarkStart w:id="21" w:name="_Toc35516054"/>
-      <w:r>
-        <w:t>IBM Secure Gateway Service – Client (Laptop end)</w:t>
-      </w:r>
-      <w:bookmarkEnd w:id="20"/>
-      <w:bookmarkEnd w:id="21"/>
-    </w:p>
-    <w:p/>
-    <w:p>
-      <w:pPr>
-        <w:pStyle w:val="Heading3"/>
-      </w:pPr>
-      <w:bookmarkStart w:id="22" w:name="_Toc35515964"/>
-      <w:bookmarkStart w:id="23" w:name="_Toc35516055"/>
-      <w:r>
-        <w:lastRenderedPageBreak/>
-        <w:t>Windows firewall</w:t>
-      </w:r>
-      <w:bookmarkEnd w:id="22"/>
-      <w:bookmarkEnd w:id="23"/>
-    </w:p>
-    <w:p>
       <w:r>
         <w:rPr>
           <w:noProof/>
         </w:rPr>
         <w:drawing>
-          <wp:inline distT="0" distB="0" distL="0" distR="0" wp14:anchorId="402ACBEB" wp14:editId="44DDC1E6">
-            <wp:extent cx="5731510" cy="3915410"/>
-            <wp:effectExtent l="0" t="0" r="2540" b="8890"/>
-            <wp:docPr id="9" name="Picture 9"/>
-            <wp:cNvGraphicFramePr>
-              <a:graphicFrameLocks xmlns:a="http://schemas.openxmlformats.org/drawingml/2006/main" noChangeAspect="1"/>
-            </wp:cNvGraphicFramePr>
-            <a:graphic xmlns:a="http://schemas.openxmlformats.org/drawingml/2006/main">
-              <a:graphicData uri="http://schemas.openxmlformats.org/drawingml/2006/picture">
-                <pic:pic xmlns:pic="http://schemas.openxmlformats.org/drawingml/2006/picture">
-                  <pic:nvPicPr>
-                    <pic:cNvPr id="1" name=""/>
-                    <pic:cNvPicPr/>
-                  </pic:nvPicPr>
-                  <pic:blipFill>
-                    <a:blip r:embed="rId34"/>
-                    <a:stretch>
-                      <a:fillRect/>
-                    </a:stretch>
-                  </pic:blipFill>
-                  <pic:spPr>
-                    <a:xfrm>
-                      <a:off x="0" y="0"/>
-                      <a:ext cx="5731510" cy="3915410"/>
-                    </a:xfrm>
-                    <a:prstGeom prst="rect">
-                      <a:avLst/>
-                    </a:prstGeom>
-                  </pic:spPr>
-                </pic:pic>
-              </a:graphicData>
-            </a:graphic>
-          </wp:inline>
-        </w:drawing>
-      </w:r>
-    </w:p>
-    <w:p>
-      <w:r>
-        <w:rPr>
-          <w:noProof/>
-        </w:rPr>
-        <w:drawing>
-          <wp:inline distT="0" distB="0" distL="0" distR="0" wp14:anchorId="0A6471FE" wp14:editId="4A75E428">
-            <wp:extent cx="5731510" cy="3848735"/>
+          <wp:inline distT="0" distB="0" distL="0" distR="0" wp14:anchorId="4B000B92" wp14:editId="5BC8C497">
+            <wp:extent cx="5731510" cy="1761490"/>
             <wp:effectExtent l="0" t="0" r="2540" b="0"/>
-            <wp:docPr id="10" name="Picture 10"/>
+            <wp:docPr id="8" name="Picture 8"/>
             <wp:cNvGraphicFramePr>
               <a:graphicFrameLocks xmlns:a="http://schemas.openxmlformats.org/drawingml/2006/main" noChangeAspect="1"/>
             </wp:cNvGraphicFramePr>
@@ -5238,7 +5323,7 @@
                   <pic:spPr>
                     <a:xfrm>
                       <a:off x="0" y="0"/>
-                      <a:ext cx="5731510" cy="3848735"/>
+                      <a:ext cx="5731510" cy="1761490"/>
                     </a:xfrm>
                     <a:prstGeom prst="rect">
                       <a:avLst/>
@@ -5255,30 +5340,80 @@
       <w:pPr>
         <w:pStyle w:val="Heading2"/>
       </w:pPr>
-      <w:bookmarkStart w:id="24" w:name="_Toc35515965"/>
-      <w:bookmarkStart w:id="25" w:name="_Toc35516056"/>
-      <w:r>
-        <w:t>Testing MQ via IBM Public IP – using RFHUTILC</w:t>
-      </w:r>
+      <w:bookmarkStart w:id="21" w:name="_Toc35515963"/>
+      <w:bookmarkStart w:id="22" w:name="_Toc35517482"/>
+      <w:r>
+        <w:t>IBM Secure Gateway Service – Client (Laptop end)</w:t>
+      </w:r>
+      <w:bookmarkEnd w:id="21"/>
+      <w:bookmarkEnd w:id="22"/>
+    </w:p>
+    <w:p/>
+    <w:p>
+      <w:pPr>
+        <w:pStyle w:val="Heading3"/>
+      </w:pPr>
+      <w:bookmarkStart w:id="23" w:name="_Toc35515964"/>
+      <w:bookmarkStart w:id="24" w:name="_Toc35517483"/>
+      <w:r>
+        <w:lastRenderedPageBreak/>
+        <w:t>Windows firewall</w:t>
+      </w:r>
+      <w:bookmarkEnd w:id="23"/>
       <w:bookmarkEnd w:id="24"/>
-      <w:bookmarkEnd w:id="25"/>
-    </w:p>
-    <w:p>
-      <w:r>
-        <w:t>IVT.SVRCONN/TCP/cap-au-sg-prd-02.securegateway.appdomain.cloud(15558)</w:t>
-      </w:r>
     </w:p>
     <w:p>
       <w:r>
         <w:rPr>
           <w:noProof/>
         </w:rPr>
-        <w:lastRenderedPageBreak/>
         <w:drawing>
-          <wp:inline distT="0" distB="0" distL="0" distR="0" wp14:anchorId="27BEA5EE" wp14:editId="57F0554E">
-            <wp:extent cx="3891179" cy="4366260"/>
-            <wp:effectExtent l="0" t="0" r="0" b="0"/>
-            <wp:docPr id="11" name="Picture 11"/>
+          <wp:inline distT="0" distB="0" distL="0" distR="0" wp14:anchorId="402ACBEB" wp14:editId="44DDC1E6">
+            <wp:extent cx="5731510" cy="3915410"/>
+            <wp:effectExtent l="0" t="0" r="2540" b="8890"/>
+            <wp:docPr id="9" name="Picture 9"/>
+            <wp:cNvGraphicFramePr>
+              <a:graphicFrameLocks xmlns:a="http://schemas.openxmlformats.org/drawingml/2006/main" noChangeAspect="1"/>
+            </wp:cNvGraphicFramePr>
+            <a:graphic xmlns:a="http://schemas.openxmlformats.org/drawingml/2006/main">
+              <a:graphicData uri="http://schemas.openxmlformats.org/drawingml/2006/picture">
+                <pic:pic xmlns:pic="http://schemas.openxmlformats.org/drawingml/2006/picture">
+                  <pic:nvPicPr>
+                    <pic:cNvPr id="1" name=""/>
+                    <pic:cNvPicPr/>
+                  </pic:nvPicPr>
+                  <pic:blipFill>
+                    <a:blip r:embed="rId35"/>
+                    <a:stretch>
+                      <a:fillRect/>
+                    </a:stretch>
+                  </pic:blipFill>
+                  <pic:spPr>
+                    <a:xfrm>
+                      <a:off x="0" y="0"/>
+                      <a:ext cx="5731510" cy="3915410"/>
+                    </a:xfrm>
+                    <a:prstGeom prst="rect">
+                      <a:avLst/>
+                    </a:prstGeom>
+                  </pic:spPr>
+                </pic:pic>
+              </a:graphicData>
+            </a:graphic>
+          </wp:inline>
+        </w:drawing>
+      </w:r>
+    </w:p>
+    <w:p>
+      <w:r>
+        <w:rPr>
+          <w:noProof/>
+        </w:rPr>
+        <w:drawing>
+          <wp:inline distT="0" distB="0" distL="0" distR="0" wp14:anchorId="0A6471FE" wp14:editId="4A75E428">
+            <wp:extent cx="5731510" cy="3848735"/>
+            <wp:effectExtent l="0" t="0" r="2540" b="0"/>
+            <wp:docPr id="10" name="Picture 10"/>
             <wp:cNvGraphicFramePr>
               <a:graphicFrameLocks xmlns:a="http://schemas.openxmlformats.org/drawingml/2006/main" noChangeAspect="1"/>
             </wp:cNvGraphicFramePr>
@@ -5298,7 +5433,7 @@
                   <pic:spPr>
                     <a:xfrm>
                       <a:off x="0" y="0"/>
-                      <a:ext cx="3899125" cy="4375176"/>
+                      <a:ext cx="5731510" cy="3848735"/>
                     </a:xfrm>
                     <a:prstGeom prst="rect">
                       <a:avLst/>
@@ -5312,15 +5447,33 @@
       </w:r>
     </w:p>
     <w:p>
+      <w:pPr>
+        <w:pStyle w:val="Heading2"/>
+      </w:pPr>
+      <w:bookmarkStart w:id="25" w:name="_Toc35515965"/>
+      <w:bookmarkStart w:id="26" w:name="_Toc35517484"/>
+      <w:r>
+        <w:t>Testing MQ via IBM Public IP – using RFHUTILC</w:t>
+      </w:r>
+      <w:bookmarkEnd w:id="25"/>
+      <w:bookmarkEnd w:id="26"/>
+    </w:p>
+    <w:p>
+      <w:r>
+        <w:t>IVT.SVRCONN/TCP/cap-au-sg-prd-02.securegateway.appdomain.cloud(15558)</w:t>
+      </w:r>
+    </w:p>
+    <w:p>
       <w:r>
         <w:rPr>
           <w:noProof/>
         </w:rPr>
+        <w:lastRenderedPageBreak/>
         <w:drawing>
-          <wp:inline distT="0" distB="0" distL="0" distR="0" wp14:anchorId="3A0573DE" wp14:editId="7E3AE004">
-            <wp:extent cx="5731510" cy="4171950"/>
-            <wp:effectExtent l="0" t="0" r="2540" b="0"/>
-            <wp:docPr id="12" name="Picture 12"/>
+          <wp:inline distT="0" distB="0" distL="0" distR="0" wp14:anchorId="27BEA5EE" wp14:editId="57F0554E">
+            <wp:extent cx="3891179" cy="4366260"/>
+            <wp:effectExtent l="0" t="0" r="0" b="0"/>
+            <wp:docPr id="11" name="Picture 11"/>
             <wp:cNvGraphicFramePr>
               <a:graphicFrameLocks xmlns:a="http://schemas.openxmlformats.org/drawingml/2006/main" noChangeAspect="1"/>
             </wp:cNvGraphicFramePr>
@@ -5340,7 +5493,7 @@
                   <pic:spPr>
                     <a:xfrm>
                       <a:off x="0" y="0"/>
-                      <a:ext cx="5731510" cy="4171950"/>
+                      <a:ext cx="3899125" cy="4375176"/>
                     </a:xfrm>
                     <a:prstGeom prst="rect">
                       <a:avLst/>
@@ -5358,12 +5511,11 @@
         <w:rPr>
           <w:noProof/>
         </w:rPr>
-        <w:lastRenderedPageBreak/>
         <w:drawing>
-          <wp:inline distT="0" distB="0" distL="0" distR="0" wp14:anchorId="33B0E786" wp14:editId="24AED314">
-            <wp:extent cx="5731510" cy="2048510"/>
-            <wp:effectExtent l="0" t="0" r="2540" b="8890"/>
-            <wp:docPr id="13" name="Picture 13"/>
+          <wp:inline distT="0" distB="0" distL="0" distR="0" wp14:anchorId="3A0573DE" wp14:editId="7E3AE004">
+            <wp:extent cx="5731510" cy="4171950"/>
+            <wp:effectExtent l="0" t="0" r="2540" b="0"/>
+            <wp:docPr id="12" name="Picture 12"/>
             <wp:cNvGraphicFramePr>
               <a:graphicFrameLocks xmlns:a="http://schemas.openxmlformats.org/drawingml/2006/main" noChangeAspect="1"/>
             </wp:cNvGraphicFramePr>
@@ -5383,7 +5535,7 @@
                   <pic:spPr>
                     <a:xfrm>
                       <a:off x="0" y="0"/>
-                      <a:ext cx="5731510" cy="2048510"/>
+                      <a:ext cx="5731510" cy="4171950"/>
                     </a:xfrm>
                     <a:prstGeom prst="rect">
                       <a:avLst/>
@@ -5397,39 +5549,16 @@
       </w:r>
     </w:p>
     <w:p>
-      <w:pPr>
-        <w:pStyle w:val="Heading2"/>
-      </w:pPr>
-      <w:bookmarkStart w:id="26" w:name="_Toc35515966"/>
-      <w:bookmarkStart w:id="27" w:name="_Toc35516057"/>
-      <w:r>
-        <w:t>Testing ACE Microservice 3 to Put to MQ via IBM Public IP</w:t>
-      </w:r>
-      <w:bookmarkEnd w:id="26"/>
-      <w:bookmarkEnd w:id="27"/>
-    </w:p>
-    <w:p>
-      <w:pPr>
-        <w:pStyle w:val="Heading3"/>
-      </w:pPr>
-      <w:bookmarkStart w:id="28" w:name="_Toc35515967"/>
-      <w:bookmarkStart w:id="29" w:name="_Toc35516058"/>
-      <w:r>
-        <w:t>Route for ACE MS3</w:t>
-      </w:r>
-      <w:bookmarkEnd w:id="28"/>
-      <w:bookmarkEnd w:id="29"/>
-    </w:p>
-    <w:p>
       <w:r>
         <w:rPr>
           <w:noProof/>
         </w:rPr>
+        <w:lastRenderedPageBreak/>
         <w:drawing>
-          <wp:inline distT="0" distB="0" distL="0" distR="0" wp14:anchorId="61E4601C" wp14:editId="1147F4B5">
-            <wp:extent cx="5731510" cy="819150"/>
-            <wp:effectExtent l="0" t="0" r="2540" b="0"/>
-            <wp:docPr id="14" name="Picture 14"/>
+          <wp:inline distT="0" distB="0" distL="0" distR="0" wp14:anchorId="33B0E786" wp14:editId="24AED314">
+            <wp:extent cx="5731510" cy="2048510"/>
+            <wp:effectExtent l="0" t="0" r="2540" b="8890"/>
+            <wp:docPr id="13" name="Picture 13"/>
             <wp:cNvGraphicFramePr>
               <a:graphicFrameLocks xmlns:a="http://schemas.openxmlformats.org/drawingml/2006/main" noChangeAspect="1"/>
             </wp:cNvGraphicFramePr>
@@ -5449,6 +5578,72 @@
                   <pic:spPr>
                     <a:xfrm>
                       <a:off x="0" y="0"/>
+                      <a:ext cx="5731510" cy="2048510"/>
+                    </a:xfrm>
+                    <a:prstGeom prst="rect">
+                      <a:avLst/>
+                    </a:prstGeom>
+                  </pic:spPr>
+                </pic:pic>
+              </a:graphicData>
+            </a:graphic>
+          </wp:inline>
+        </w:drawing>
+      </w:r>
+    </w:p>
+    <w:p>
+      <w:pPr>
+        <w:pStyle w:val="Heading2"/>
+      </w:pPr>
+      <w:bookmarkStart w:id="27" w:name="_Toc35515966"/>
+      <w:bookmarkStart w:id="28" w:name="_Toc35517485"/>
+      <w:r>
+        <w:t>Testing ACE Microservice 3 to Put to MQ via IBM Public IP</w:t>
+      </w:r>
+      <w:bookmarkEnd w:id="27"/>
+      <w:bookmarkEnd w:id="28"/>
+    </w:p>
+    <w:p>
+      <w:pPr>
+        <w:pStyle w:val="Heading3"/>
+      </w:pPr>
+      <w:bookmarkStart w:id="29" w:name="_Toc35515967"/>
+      <w:bookmarkStart w:id="30" w:name="_Toc35517486"/>
+      <w:r>
+        <w:t>Route for ACE MS3</w:t>
+      </w:r>
+      <w:bookmarkEnd w:id="29"/>
+      <w:bookmarkEnd w:id="30"/>
+    </w:p>
+    <w:p>
+      <w:r>
+        <w:rPr>
+          <w:noProof/>
+        </w:rPr>
+        <w:drawing>
+          <wp:inline distT="0" distB="0" distL="0" distR="0" wp14:anchorId="61E4601C" wp14:editId="1147F4B5">
+            <wp:extent cx="5731510" cy="819150"/>
+            <wp:effectExtent l="0" t="0" r="2540" b="0"/>
+            <wp:docPr id="14" name="Picture 14"/>
+            <wp:cNvGraphicFramePr>
+              <a:graphicFrameLocks xmlns:a="http://schemas.openxmlformats.org/drawingml/2006/main" noChangeAspect="1"/>
+            </wp:cNvGraphicFramePr>
+            <a:graphic xmlns:a="http://schemas.openxmlformats.org/drawingml/2006/main">
+              <a:graphicData uri="http://schemas.openxmlformats.org/drawingml/2006/picture">
+                <pic:pic xmlns:pic="http://schemas.openxmlformats.org/drawingml/2006/picture">
+                  <pic:nvPicPr>
+                    <pic:cNvPr id="1" name=""/>
+                    <pic:cNvPicPr/>
+                  </pic:nvPicPr>
+                  <pic:blipFill>
+                    <a:blip r:embed="rId48"/>
+                    <a:stretch>
+                      <a:fillRect/>
+                    </a:stretch>
+                  </pic:blipFill>
+                  <pic:spPr>
+                    <a:xfrm>
+                      <a:off x="0" y="0"/>
                       <a:ext cx="5731510" cy="819150"/>
                     </a:xfrm>
                     <a:prstGeom prst="rect">
@@ -5466,16 +5661,16 @@
       <w:pPr>
         <w:pStyle w:val="Heading3"/>
       </w:pPr>
-      <w:bookmarkStart w:id="30" w:name="_Toc35515968"/>
-      <w:bookmarkStart w:id="31" w:name="_Toc35516059"/>
+      <w:bookmarkStart w:id="31" w:name="_Toc35515968"/>
+      <w:bookmarkStart w:id="32" w:name="_Toc35517487"/>
       <w:r>
         <w:t>URL for ACE MS3 service</w:t>
       </w:r>
-      <w:bookmarkEnd w:id="30"/>
       <w:bookmarkEnd w:id="31"/>
-    </w:p>
-    <w:p>
-      <w:hyperlink r:id="rId48" w:history="1">
+      <w:bookmarkEnd w:id="32"/>
+    </w:p>
+    <w:p>
+      <w:hyperlink r:id="rId49" w:history="1">
         <w:r>
           <w:rPr>
             <w:rStyle w:val="Hyperlink"/>
@@ -5489,13 +5684,13 @@
       <w:pPr>
         <w:pStyle w:val="Heading3"/>
       </w:pPr>
-      <w:bookmarkStart w:id="32" w:name="_Toc35515969"/>
-      <w:bookmarkStart w:id="33" w:name="_Toc35516060"/>
+      <w:bookmarkStart w:id="33" w:name="_Toc35515969"/>
+      <w:bookmarkStart w:id="34" w:name="_Toc35517488"/>
       <w:r>
         <w:t>Data to test ACE MS3 service</w:t>
       </w:r>
-      <w:bookmarkEnd w:id="32"/>
       <w:bookmarkEnd w:id="33"/>
+      <w:bookmarkEnd w:id="34"/>
     </w:p>
     <w:p/>
     <w:p>
@@ -5535,14 +5730,14 @@
       <w:pPr>
         <w:pStyle w:val="Heading3"/>
       </w:pPr>
-      <w:bookmarkStart w:id="34" w:name="_Toc35515970"/>
-      <w:bookmarkStart w:id="35" w:name="_Toc35516061"/>
+      <w:bookmarkStart w:id="35" w:name="_Toc35515970"/>
+      <w:bookmarkStart w:id="36" w:name="_Toc35517489"/>
       <w:r>
         <w:lastRenderedPageBreak/>
         <w:t>Test with REST Client</w:t>
       </w:r>
-      <w:bookmarkEnd w:id="34"/>
       <w:bookmarkEnd w:id="35"/>
+      <w:bookmarkEnd w:id="36"/>
     </w:p>
     <w:p>
       <w:r>
@@ -5554,61 +5749,6 @@
             <wp:extent cx="5731510" cy="4838700"/>
             <wp:effectExtent l="0" t="0" r="2540" b="0"/>
             <wp:docPr id="15" name="Picture 15"/>
-            <wp:cNvGraphicFramePr>
-              <a:graphicFrameLocks xmlns:a="http://schemas.openxmlformats.org/drawingml/2006/main" noChangeAspect="1"/>
-            </wp:cNvGraphicFramePr>
-            <a:graphic xmlns:a="http://schemas.openxmlformats.org/drawingml/2006/main">
-              <a:graphicData uri="http://schemas.openxmlformats.org/drawingml/2006/picture">
-                <pic:pic xmlns:pic="http://schemas.openxmlformats.org/drawingml/2006/picture">
-                  <pic:nvPicPr>
-                    <pic:cNvPr id="1" name=""/>
-                    <pic:cNvPicPr/>
-                  </pic:nvPicPr>
-                  <pic:blipFill>
-                    <a:blip r:embed="rId49"/>
-                    <a:stretch>
-                      <a:fillRect/>
-                    </a:stretch>
-                  </pic:blipFill>
-                  <pic:spPr>
-                    <a:xfrm>
-                      <a:off x="0" y="0"/>
-                      <a:ext cx="5731510" cy="4838700"/>
-                    </a:xfrm>
-                    <a:prstGeom prst="rect">
-                      <a:avLst/>
-                    </a:prstGeom>
-                  </pic:spPr>
-                </pic:pic>
-              </a:graphicData>
-            </a:graphic>
-          </wp:inline>
-        </w:drawing>
-      </w:r>
-    </w:p>
-    <w:p>
-      <w:pPr>
-        <w:pStyle w:val="Heading3"/>
-      </w:pPr>
-      <w:bookmarkStart w:id="36" w:name="_Toc35515971"/>
-      <w:bookmarkStart w:id="37" w:name="_Toc35516062"/>
-      <w:r>
-        <w:lastRenderedPageBreak/>
-        <w:t>Test Results</w:t>
-      </w:r>
-      <w:bookmarkEnd w:id="36"/>
-      <w:bookmarkEnd w:id="37"/>
-    </w:p>
-    <w:p>
-      <w:r>
-        <w:rPr>
-          <w:noProof/>
-        </w:rPr>
-        <w:drawing>
-          <wp:inline distT="0" distB="0" distL="0" distR="0" wp14:anchorId="0604872F" wp14:editId="76C2C8F3">
-            <wp:extent cx="5731510" cy="3825875"/>
-            <wp:effectExtent l="0" t="0" r="2540" b="3175"/>
-            <wp:docPr id="16" name="Picture 16"/>
             <wp:cNvGraphicFramePr>
               <a:graphicFrameLocks xmlns:a="http://schemas.openxmlformats.org/drawingml/2006/main" noChangeAspect="1"/>
             </wp:cNvGraphicFramePr>
@@ -5628,7 +5768,7 @@
                   <pic:spPr>
                     <a:xfrm>
                       <a:off x="0" y="0"/>
-                      <a:ext cx="5731510" cy="3825875"/>
+                      <a:ext cx="5731510" cy="4838700"/>
                     </a:xfrm>
                     <a:prstGeom prst="rect">
                       <a:avLst/>
@@ -5643,54 +5783,27 @@
     </w:p>
     <w:p>
       <w:pPr>
-        <w:rPr>
-          <w:lang w:eastAsia="en-AU"/>
-        </w:rPr>
-      </w:pPr>
-    </w:p>
-    <w:p>
-      <w:pPr>
-        <w:pStyle w:val="Heading2"/>
-        <w:rPr>
-          <w:lang w:eastAsia="en-AU"/>
-        </w:rPr>
-      </w:pPr>
-      <w:bookmarkStart w:id="38" w:name="_Toc35516063"/>
-      <w:r>
-        <w:rPr>
-          <w:lang w:eastAsia="en-AU"/>
-        </w:rPr>
-        <w:t xml:space="preserve">MQ </w:t>
-      </w:r>
-      <w:r>
-        <w:rPr>
-          <w:lang w:eastAsia="en-AU"/>
-        </w:rPr>
-        <w:t xml:space="preserve">Stub </w:t>
-      </w:r>
-      <w:r>
-        <w:rPr>
-          <w:lang w:eastAsia="en-AU"/>
-        </w:rPr>
-        <w:t>on RIT</w:t>
-      </w:r>
+        <w:pStyle w:val="Heading3"/>
+      </w:pPr>
+      <w:bookmarkStart w:id="37" w:name="_Toc35515971"/>
+      <w:bookmarkStart w:id="38" w:name="_Toc35517490"/>
+      <w:r>
+        <w:lastRenderedPageBreak/>
+        <w:t>Test Results</w:t>
+      </w:r>
+      <w:bookmarkEnd w:id="37"/>
       <w:bookmarkEnd w:id="38"/>
     </w:p>
     <w:p>
-      <w:pPr>
-        <w:rPr>
-          <w:lang w:eastAsia="en-AU"/>
-        </w:rPr>
-      </w:pPr>
       <w:r>
         <w:rPr>
           <w:noProof/>
         </w:rPr>
         <w:drawing>
-          <wp:inline distT="0" distB="0" distL="0" distR="0" wp14:anchorId="739FA063" wp14:editId="4DD8FC03">
-            <wp:extent cx="5524500" cy="3800475"/>
-            <wp:effectExtent l="0" t="0" r="0" b="9525"/>
-            <wp:docPr id="254" name="Picture 254"/>
+          <wp:inline distT="0" distB="0" distL="0" distR="0" wp14:anchorId="0604872F" wp14:editId="76C2C8F3">
+            <wp:extent cx="5731510" cy="3825875"/>
+            <wp:effectExtent l="0" t="0" r="2540" b="3175"/>
+            <wp:docPr id="16" name="Picture 16"/>
             <wp:cNvGraphicFramePr>
               <a:graphicFrameLocks xmlns:a="http://schemas.openxmlformats.org/drawingml/2006/main" noChangeAspect="1"/>
             </wp:cNvGraphicFramePr>
@@ -5710,7 +5823,7 @@
                   <pic:spPr>
                     <a:xfrm>
                       <a:off x="0" y="0"/>
-                      <a:ext cx="5524500" cy="3800475"/>
+                      <a:ext cx="5731510" cy="3825875"/>
                     </a:xfrm>
                     <a:prstGeom prst="rect">
                       <a:avLst/>
@@ -5729,16 +5842,50 @@
           <w:lang w:eastAsia="en-AU"/>
         </w:rPr>
       </w:pPr>
+    </w:p>
+    <w:p>
+      <w:pPr>
+        <w:pStyle w:val="Heading2"/>
+        <w:rPr>
+          <w:lang w:eastAsia="en-AU"/>
+        </w:rPr>
+      </w:pPr>
+      <w:bookmarkStart w:id="39" w:name="_Toc35517491"/>
+      <w:r>
+        <w:rPr>
+          <w:lang w:eastAsia="en-AU"/>
+        </w:rPr>
+        <w:t xml:space="preserve">MQ </w:t>
+      </w:r>
+      <w:r>
+        <w:rPr>
+          <w:lang w:eastAsia="en-AU"/>
+        </w:rPr>
+        <w:t xml:space="preserve">Stub </w:t>
+      </w:r>
+      <w:r>
+        <w:rPr>
+          <w:lang w:eastAsia="en-AU"/>
+        </w:rPr>
+        <w:t>on RIT</w:t>
+      </w:r>
+      <w:bookmarkEnd w:id="39"/>
+    </w:p>
+    <w:p>
+      <w:pPr>
+        <w:rPr>
+          <w:lang w:eastAsia="en-AU"/>
+        </w:rPr>
+      </w:pPr>
       <w:r>
         <w:rPr>
           <w:noProof/>
         </w:rPr>
-        <w:lastRenderedPageBreak/>
         <w:drawing>
-          <wp:inline distT="0" distB="0" distL="0" distR="0" wp14:anchorId="0BF46C3C" wp14:editId="6FF0E8A8">
-            <wp:extent cx="5731510" cy="3403600"/>
-            <wp:effectExtent l="0" t="0" r="2540" b="6350"/>
-            <wp:docPr id="255" name="Picture 255"/>
+          <wp:inline distT="0" distB="0" distL="0" distR="0" wp14:anchorId="739FA063" wp14:editId="4DD8FC03">
+            <wp:extent cx="5524500" cy="3800475"/>
+            <wp:effectExtent l="0" t="0" r="0" b="9525"/>
+            <wp:docPr id="254" name="Picture 254"/>
             <wp:cNvGraphicFramePr>
               <a:graphicFrameLocks xmlns:a="http://schemas.openxmlformats.org/drawingml/2006/main" noChangeAspect="1"/>
             </wp:cNvGraphicFramePr>
@@ -5758,7 +5905,7 @@
                   <pic:spPr>
                     <a:xfrm>
                       <a:off x="0" y="0"/>
-                      <a:ext cx="5731510" cy="3403600"/>
+                      <a:ext cx="5524500" cy="3800475"/>
                     </a:xfrm>
                     <a:prstGeom prst="rect">
                       <a:avLst/>
@@ -5781,11 +5928,12 @@
         <w:rPr>
           <w:noProof/>
         </w:rPr>
+        <w:lastRenderedPageBreak/>
         <w:drawing>
-          <wp:inline distT="0" distB="0" distL="0" distR="0" wp14:anchorId="358DEA42" wp14:editId="7E7FDBC4">
-            <wp:extent cx="5731510" cy="2604135"/>
-            <wp:effectExtent l="0" t="0" r="2540" b="5715"/>
-            <wp:docPr id="256" name="Picture 256"/>
+          <wp:inline distT="0" distB="0" distL="0" distR="0" wp14:anchorId="0BF46C3C" wp14:editId="6FF0E8A8">
+            <wp:extent cx="5731510" cy="3403600"/>
+            <wp:effectExtent l="0" t="0" r="2540" b="6350"/>
+            <wp:docPr id="255" name="Picture 255"/>
             <wp:cNvGraphicFramePr>
               <a:graphicFrameLocks xmlns:a="http://schemas.openxmlformats.org/drawingml/2006/main" noChangeAspect="1"/>
             </wp:cNvGraphicFramePr>
@@ -5805,7 +5953,7 @@
                   <pic:spPr>
                     <a:xfrm>
                       <a:off x="0" y="0"/>
-                      <a:ext cx="5731510" cy="2604135"/>
+                      <a:ext cx="5731510" cy="3403600"/>
                     </a:xfrm>
                     <a:prstGeom prst="rect">
                       <a:avLst/>
@@ -5826,79 +5974,13 @@
       </w:pPr>
       <w:r>
         <w:rPr>
-          <w:lang w:eastAsia="en-AU"/>
-        </w:rPr>
-        <w:t>DEFINE CHANNEL(IVT.SVRCONN) CHLTYPE(SVRCONN) REPLACE</w:t>
-      </w:r>
-    </w:p>
-    <w:p>
-      <w:pPr>
-        <w:rPr>
-          <w:lang w:eastAsia="en-AU"/>
-        </w:rPr>
-      </w:pPr>
-      <w:r>
-        <w:rPr>
-          <w:lang w:eastAsia="en-AU"/>
-        </w:rPr>
-        <w:t>SET CHLAUTH(IVT.SVRCONN) TYPE(BLOCKUSER) USERLIST(nobody)</w:t>
-      </w:r>
-    </w:p>
-    <w:p>
-      <w:pPr>
-        <w:rPr>
-          <w:lang w:eastAsia="en-AU"/>
-        </w:rPr>
-      </w:pPr>
-      <w:r>
-        <w:rPr>
-          <w:lang w:eastAsia="en-AU"/>
-        </w:rPr>
-        <w:t xml:space="preserve">ALTER AUTHINFO(SYSTEM.DEFAULT.AUTHINFO.IDPWOS) AUTHTYPE(IDPWOS) CHCKCLNT(NONE) ADOPTCTX(YES)  </w:t>
-      </w:r>
-    </w:p>
-    <w:p>
-      <w:pPr>
-        <w:rPr>
-          <w:lang w:eastAsia="en-AU"/>
-        </w:rPr>
-      </w:pPr>
-      <w:r>
-        <w:rPr>
-          <w:lang w:eastAsia="en-AU"/>
-        </w:rPr>
-        <w:t>SET CHLAUTH(IVT.SVRCONN) TYPE (ADDRESSMAP) ADDRESS(*) MCAUSER('')</w:t>
-      </w:r>
-    </w:p>
-    <w:p>
-      <w:pPr>
-        <w:rPr>
-          <w:lang w:eastAsia="en-AU"/>
-        </w:rPr>
-      </w:pPr>
-      <w:r>
-        <w:rPr>
-          <w:lang w:eastAsia="en-AU"/>
-        </w:rPr>
-        <w:t>REFRESH SECURITY TYPE(CONNAUTH)</w:t>
-      </w:r>
-    </w:p>
-    <w:p>
-      <w:pPr>
-        <w:rPr>
-          <w:lang w:eastAsia="en-AU"/>
-        </w:rPr>
-      </w:pPr>
-      <w:r>
-        <w:rPr>
           <w:noProof/>
         </w:rPr>
-        <w:lastRenderedPageBreak/>
         <w:drawing>
-          <wp:inline distT="0" distB="0" distL="0" distR="0" wp14:anchorId="59ABCBEC" wp14:editId="71ABC4DB">
-            <wp:extent cx="5731510" cy="2923540"/>
-            <wp:effectExtent l="0" t="0" r="2540" b="0"/>
-            <wp:docPr id="257" name="Picture 257"/>
+          <wp:inline distT="0" distB="0" distL="0" distR="0" wp14:anchorId="358DEA42" wp14:editId="7E7FDBC4">
+            <wp:extent cx="5731510" cy="2604135"/>
+            <wp:effectExtent l="0" t="0" r="2540" b="5715"/>
+            <wp:docPr id="256" name="Picture 256"/>
             <wp:cNvGraphicFramePr>
               <a:graphicFrameLocks xmlns:a="http://schemas.openxmlformats.org/drawingml/2006/main" noChangeAspect="1"/>
             </wp:cNvGraphicFramePr>
@@ -5918,7 +6000,7 @@
                   <pic:spPr>
                     <a:xfrm>
                       <a:off x="0" y="0"/>
-                      <a:ext cx="5731510" cy="2923540"/>
+                      <a:ext cx="5731510" cy="2604135"/>
                     </a:xfrm>
                     <a:prstGeom prst="rect">
                       <a:avLst/>
@@ -5939,13 +6021,79 @@
       </w:pPr>
       <w:r>
         <w:rPr>
+          <w:lang w:eastAsia="en-AU"/>
+        </w:rPr>
+        <w:t>DEFINE CHANNEL(IVT.SVRCONN) CHLTYPE(SVRCONN) REPLACE</w:t>
+      </w:r>
+    </w:p>
+    <w:p>
+      <w:pPr>
+        <w:rPr>
+          <w:lang w:eastAsia="en-AU"/>
+        </w:rPr>
+      </w:pPr>
+      <w:r>
+        <w:rPr>
+          <w:lang w:eastAsia="en-AU"/>
+        </w:rPr>
+        <w:t>SET CHLAUTH(IVT.SVRCONN) TYPE(BLOCKUSER) USERLIST(nobody)</w:t>
+      </w:r>
+    </w:p>
+    <w:p>
+      <w:pPr>
+        <w:rPr>
+          <w:lang w:eastAsia="en-AU"/>
+        </w:rPr>
+      </w:pPr>
+      <w:r>
+        <w:rPr>
+          <w:lang w:eastAsia="en-AU"/>
+        </w:rPr>
+        <w:t xml:space="preserve">ALTER AUTHINFO(SYSTEM.DEFAULT.AUTHINFO.IDPWOS) AUTHTYPE(IDPWOS) CHCKCLNT(NONE) ADOPTCTX(YES)  </w:t>
+      </w:r>
+    </w:p>
+    <w:p>
+      <w:pPr>
+        <w:rPr>
+          <w:lang w:eastAsia="en-AU"/>
+        </w:rPr>
+      </w:pPr>
+      <w:r>
+        <w:rPr>
+          <w:lang w:eastAsia="en-AU"/>
+        </w:rPr>
+        <w:t>SET CHLAUTH(IVT.SVRCONN) TYPE (ADDRESSMAP) ADDRESS(*) MCAUSER('')</w:t>
+      </w:r>
+    </w:p>
+    <w:p>
+      <w:pPr>
+        <w:rPr>
+          <w:lang w:eastAsia="en-AU"/>
+        </w:rPr>
+      </w:pPr>
+      <w:r>
+        <w:rPr>
+          <w:lang w:eastAsia="en-AU"/>
+        </w:rPr>
+        <w:t>REFRESH SECURITY TYPE(CONNAUTH)</w:t>
+      </w:r>
+    </w:p>
+    <w:p>
+      <w:pPr>
+        <w:rPr>
+          <w:lang w:eastAsia="en-AU"/>
+        </w:rPr>
+      </w:pPr>
+      <w:r>
+        <w:rPr>
           <w:noProof/>
         </w:rPr>
+        <w:lastRenderedPageBreak/>
         <w:drawing>
-          <wp:inline distT="0" distB="0" distL="0" distR="0" wp14:anchorId="38DAE549" wp14:editId="0857AB38">
-            <wp:extent cx="5731510" cy="1437640"/>
+          <wp:inline distT="0" distB="0" distL="0" distR="0" wp14:anchorId="59ABCBEC" wp14:editId="71ABC4DB">
+            <wp:extent cx="5731510" cy="2923540"/>
             <wp:effectExtent l="0" t="0" r="2540" b="0"/>
-            <wp:docPr id="258" name="Picture 258"/>
+            <wp:docPr id="257" name="Picture 257"/>
             <wp:cNvGraphicFramePr>
               <a:graphicFrameLocks xmlns:a="http://schemas.openxmlformats.org/drawingml/2006/main" noChangeAspect="1"/>
             </wp:cNvGraphicFramePr>
@@ -5965,7 +6113,117 @@
                   <pic:spPr>
                     <a:xfrm>
                       <a:off x="0" y="0"/>
+                      <a:ext cx="5731510" cy="2923540"/>
+                    </a:xfrm>
+                    <a:prstGeom prst="rect">
+                      <a:avLst/>
+                    </a:prstGeom>
+                  </pic:spPr>
+                </pic:pic>
+              </a:graphicData>
+            </a:graphic>
+          </wp:inline>
+        </w:drawing>
+      </w:r>
+    </w:p>
+    <w:p>
+      <w:pPr>
+        <w:rPr>
+          <w:lang w:eastAsia="en-AU"/>
+        </w:rPr>
+      </w:pPr>
+      <w:r>
+        <w:rPr>
+          <w:noProof/>
+        </w:rPr>
+        <w:drawing>
+          <wp:inline distT="0" distB="0" distL="0" distR="0" wp14:anchorId="38DAE549" wp14:editId="0857AB38">
+            <wp:extent cx="5731510" cy="1437640"/>
+            <wp:effectExtent l="0" t="0" r="2540" b="0"/>
+            <wp:docPr id="258" name="Picture 258"/>
+            <wp:cNvGraphicFramePr>
+              <a:graphicFrameLocks xmlns:a="http://schemas.openxmlformats.org/drawingml/2006/main" noChangeAspect="1"/>
+            </wp:cNvGraphicFramePr>
+            <a:graphic xmlns:a="http://schemas.openxmlformats.org/drawingml/2006/main">
+              <a:graphicData uri="http://schemas.openxmlformats.org/drawingml/2006/picture">
+                <pic:pic xmlns:pic="http://schemas.openxmlformats.org/drawingml/2006/picture">
+                  <pic:nvPicPr>
+                    <pic:cNvPr id="1" name=""/>
+                    <pic:cNvPicPr/>
+                  </pic:nvPicPr>
+                  <pic:blipFill>
+                    <a:blip r:embed="rId56"/>
+                    <a:stretch>
+                      <a:fillRect/>
+                    </a:stretch>
+                  </pic:blipFill>
+                  <pic:spPr>
+                    <a:xfrm>
+                      <a:off x="0" y="0"/>
                       <a:ext cx="5731510" cy="1437640"/>
+                    </a:xfrm>
+                    <a:prstGeom prst="rect">
+                      <a:avLst/>
+                    </a:prstGeom>
+                  </pic:spPr>
+                </pic:pic>
+              </a:graphicData>
+            </a:graphic>
+          </wp:inline>
+        </w:drawing>
+      </w:r>
+    </w:p>
+    <w:p>
+      <w:pPr>
+        <w:pStyle w:val="Heading3"/>
+        <w:rPr>
+          <w:lang w:eastAsia="en-AU"/>
+        </w:rPr>
+      </w:pPr>
+      <w:bookmarkStart w:id="40" w:name="_Toc35517492"/>
+      <w:r>
+        <w:rPr>
+          <w:lang w:eastAsia="en-AU"/>
+        </w:rPr>
+        <w:t>RIT Test Stub receives message from ACE MS3</w:t>
+      </w:r>
+      <w:bookmarkEnd w:id="40"/>
+    </w:p>
+    <w:p>
+      <w:pPr>
+        <w:rPr>
+          <w:lang w:eastAsia="en-AU"/>
+        </w:rPr>
+      </w:pPr>
+      <w:r>
+        <w:rPr>
+          <w:noProof/>
+        </w:rPr>
+        <w:drawing>
+          <wp:inline distT="0" distB="0" distL="0" distR="0" wp14:anchorId="62A7B56B" wp14:editId="6D603C38">
+            <wp:extent cx="5731510" cy="1574165"/>
+            <wp:effectExtent l="0" t="0" r="2540" b="6985"/>
+            <wp:docPr id="2" name="Picture 2"/>
+            <wp:cNvGraphicFramePr>
+              <a:graphicFrameLocks xmlns:a="http://schemas.openxmlformats.org/drawingml/2006/main" noChangeAspect="1"/>
+            </wp:cNvGraphicFramePr>
+            <a:graphic xmlns:a="http://schemas.openxmlformats.org/drawingml/2006/main">
+              <a:graphicData uri="http://schemas.openxmlformats.org/drawingml/2006/picture">
+                <pic:pic xmlns:pic="http://schemas.openxmlformats.org/drawingml/2006/picture">
+                  <pic:nvPicPr>
+                    <pic:cNvPr id="1" name=""/>
+                    <pic:cNvPicPr/>
+                  </pic:nvPicPr>
+                  <pic:blipFill>
+                    <a:blip r:embed="rId57"/>
+                    <a:stretch>
+                      <a:fillRect/>
+                    </a:stretch>
+                  </pic:blipFill>
+                  <pic:spPr>
+                    <a:xfrm>
+                      <a:off x="0" y="0"/>
+                      <a:ext cx="5731510" cy="1574165"/>
                     </a:xfrm>
                     <a:prstGeom prst="rect">
                       <a:avLst/>
@@ -7627,7 +7885,7 @@
 </file>
 
 <file path=customXml/itemProps2.xml><?xml version="1.0" encoding="utf-8"?>
-<ds:datastoreItem xmlns:ds="http://schemas.openxmlformats.org/officeDocument/2006/customXml" ds:itemID="{5692E82A-E148-4E29-A254-10BA121FB7FE}">
+<ds:datastoreItem xmlns:ds="http://schemas.openxmlformats.org/officeDocument/2006/customXml" ds:itemID="{0F1B8A40-7592-42AB-B39E-FBD251F06927}">
   <ds:schemaRefs>
     <ds:schemaRef ds:uri="http://schemas.openxmlformats.org/officeDocument/2006/bibliography"/>
   </ds:schemaRefs>

</xml_diff>